<commit_message>
Ran model for Clavigralla species; organized repo files
</commit_message>
<xml_diff>
--- a/Project overview.docx
+++ b/Project overview.docx
@@ -33,6 +33,20 @@
           <w:lang w:val="en-US"/>
         </w:rPr>
       </w:pPr>
+      <w:r>
+        <w:rPr>
+          <w:b/>
+          <w:bCs/>
+          <w:lang w:val="en-US"/>
+        </w:rPr>
+        <w:t>GitHub:</w:t>
+      </w:r>
+      <w:r>
+        <w:rPr>
+          <w:lang w:val="en-US"/>
+        </w:rPr>
+        <w:t xml:space="preserve"> </w:t>
+      </w:r>
       <w:hyperlink r:id="rId5" w:history="1">
         <w:r>
           <w:rPr>
@@ -49,26 +63,13 @@
           <w:lang w:val="en-US"/>
         </w:rPr>
       </w:pPr>
-    </w:p>
-    <w:p>
-      <w:pPr>
-        <w:rPr>
-          <w:lang w:val="en-US"/>
-        </w:rPr>
-      </w:pPr>
       <w:r>
         <w:rPr>
           <w:b/>
           <w:bCs/>
           <w:lang w:val="en-US"/>
         </w:rPr>
-        <w:t xml:space="preserve">Overview: </w:t>
-      </w:r>
-      <w:r>
-        <w:rPr>
-          <w:lang w:val="en-US"/>
-        </w:rPr>
-        <w:t>This document provides an overview of my project investigating how thermal performance curves inform predictions of insect dynamics to global climate change. It includes brief descriptions of the GitHub files, an overview of the computational pipeline</w:t>
+        <w:t>Google Drive:</w:t>
       </w:r>
       <w:r>
         <w:rPr>
@@ -76,34 +77,107 @@
         </w:rPr>
         <w:t xml:space="preserve"> </w:t>
       </w:r>
-      <w:r>
-        <w:rPr>
-          <w:lang w:val="en-US"/>
-        </w:rPr>
-        <w:t>for the project, and protocols for obtaining and analyzing data.</w:t>
-      </w:r>
-    </w:p>
-    <w:p>
-      <w:pPr>
-        <w:rPr>
-          <w:lang w:val="en-US"/>
-        </w:rPr>
-      </w:pPr>
-    </w:p>
-    <w:p>
-      <w:pPr>
+      <w:hyperlink r:id="rId6" w:history="1">
+        <w:r>
+          <w:rPr>
+            <w:rStyle w:val="Hyperlink"/>
+            <w:lang w:val="en-US"/>
+          </w:rPr>
+          <w:t>https://drive.google.com/drive/u/0/folders/1ggsdJLmqfHytMuV4Iu6Muo-GWDQ7WYs4</w:t>
+        </w:r>
+      </w:hyperlink>
+    </w:p>
+    <w:p>
+      <w:pPr>
+        <w:rPr>
+          <w:lang w:val="en-US"/>
+        </w:rPr>
+      </w:pPr>
+    </w:p>
+    <w:p>
+      <w:pPr>
+        <w:rPr>
+          <w:lang w:val="en-US"/>
+        </w:rPr>
+      </w:pPr>
+      <w:r>
         <w:rPr>
           <w:b/>
           <w:bCs/>
           <w:lang w:val="en-US"/>
         </w:rPr>
-      </w:pPr>
-      <w:r>
+        <w:t xml:space="preserve">Overview: </w:t>
+      </w:r>
+      <w:r>
+        <w:rPr>
+          <w:lang w:val="en-US"/>
+        </w:rPr>
+        <w:t>This document provides an overview of my project investigating how thermal performance curves inform predictions of insect</w:t>
+      </w:r>
+      <w:r>
+        <w:rPr>
+          <w:lang w:val="en-US"/>
+        </w:rPr>
+        <w:t xml:space="preserve"> population</w:t>
+      </w:r>
+      <w:r>
+        <w:rPr>
+          <w:lang w:val="en-US"/>
+        </w:rPr>
+        <w:t xml:space="preserve"> dynamics </w:t>
+      </w:r>
+      <w:r>
+        <w:rPr>
+          <w:lang w:val="en-US"/>
+        </w:rPr>
+        <w:t>under</w:t>
+      </w:r>
+      <w:r>
+        <w:rPr>
+          <w:lang w:val="en-US"/>
+        </w:rPr>
+        <w:t xml:space="preserve"> global climate change. It includes brief descriptions of the GitHub files, an overview of the computational pipeline</w:t>
+      </w:r>
+      <w:r>
+        <w:rPr>
+          <w:lang w:val="en-US"/>
+        </w:rPr>
+        <w:t xml:space="preserve"> </w:t>
+      </w:r>
+      <w:r>
+        <w:rPr>
+          <w:lang w:val="en-US"/>
+        </w:rPr>
+        <w:t xml:space="preserve">for the project, </w:t>
+      </w:r>
+      <w:r>
+        <w:rPr>
+          <w:lang w:val="en-US"/>
+        </w:rPr>
+        <w:t>and provides protocols for obtaining and analyzing climate data.</w:t>
+      </w:r>
+    </w:p>
+    <w:p>
+      <w:pPr>
+        <w:rPr>
+          <w:lang w:val="en-US"/>
+        </w:rPr>
+      </w:pPr>
+    </w:p>
+    <w:p>
+      <w:pPr>
         <w:rPr>
           <w:b/>
           <w:bCs/>
           <w:lang w:val="en-US"/>
         </w:rPr>
+      </w:pPr>
+      <w:r>
+        <w:rPr>
+          <w:b/>
+          <w:bCs/>
+          <w:lang w:val="en-US"/>
+        </w:rPr>
         <w:t>GitHub Files:</w:t>
       </w:r>
     </w:p>
@@ -122,8 +196,24 @@
         <w:rPr>
           <w:lang w:val="en-US"/>
         </w:rPr>
-        <w:t>Climate station data.csv</w:t>
-      </w:r>
+        <w:t xml:space="preserve">Climate station </w:t>
+      </w:r>
+      <w:proofErr w:type="spellStart"/>
+      <w:proofErr w:type="gramStart"/>
+      <w:r>
+        <w:rPr>
+          <w:lang w:val="en-US"/>
+        </w:rPr>
+        <w:t>data.</w:t>
+      </w:r>
+      <w:r>
+        <w:rPr>
+          <w:lang w:val="en-US"/>
+        </w:rPr>
+        <w:t>xlxs</w:t>
+      </w:r>
+      <w:proofErr w:type="spellEnd"/>
+      <w:proofErr w:type="gramEnd"/>
     </w:p>
     <w:p>
       <w:pPr>
@@ -340,25 +430,7 @@
         <w:rPr>
           <w:lang w:val="en-US"/>
         </w:rPr>
-        <w:t xml:space="preserve">&lt;time period&gt; time series &lt;species name&gt; &lt;location&gt;.csv” or </w:t>
-      </w:r>
-      <w:r>
-        <w:rPr>
-          <w:lang w:val="en-US"/>
-        </w:rPr>
-        <w:t>“&lt;time period&gt; time series</w:t>
-      </w:r>
-      <w:r>
-        <w:rPr>
-          <w:lang w:val="en-US"/>
-        </w:rPr>
-        <w:t xml:space="preserve"> LDG</w:t>
-      </w:r>
-      <w:r>
-        <w:rPr>
-          <w:lang w:val="en-US"/>
-        </w:rPr>
-        <w:t xml:space="preserve"> &lt;species name&gt; &lt;location&gt;.csv</w:t>
+        <w:t>&lt;time period&gt; time series &lt;species name&gt; &lt;location&gt;.csv” or “&lt;time period&gt; time series LDG &lt;species name&gt; &lt;location&gt;.csv</w:t>
       </w:r>
     </w:p>
     <w:p>
@@ -412,13 +484,7 @@
         <w:rPr>
           <w:lang w:val="en-US"/>
         </w:rPr>
-        <w:t>See “</w:t>
-      </w:r>
-      <w:r>
-        <w:rPr>
-          <w:lang w:val="en-US"/>
-        </w:rPr>
-        <w:t xml:space="preserve">Read climate </w:t>
+        <w:t xml:space="preserve">See “Read climate </w:t>
       </w:r>
       <w:proofErr w:type="spellStart"/>
       <w:proofErr w:type="gramStart"/>
@@ -452,49 +518,25 @@
         <w:rPr>
           <w:lang w:val="en-US"/>
         </w:rPr>
-        <w:t xml:space="preserve">Future </w:t>
-      </w:r>
-      <w:r>
-        <w:rPr>
-          <w:lang w:val="en-US"/>
-        </w:rPr>
-        <w:t xml:space="preserve">time series &lt;species&gt; </w:t>
-      </w:r>
-      <w:r>
-        <w:rPr>
-          <w:lang w:val="en-US"/>
-        </w:rPr>
-        <w:t>&lt;location&gt;.csv</w:t>
-      </w:r>
-    </w:p>
-    <w:p>
-      <w:pPr>
-        <w:pStyle w:val="ListParagraph"/>
-        <w:numPr>
-          <w:ilvl w:val="1"/>
-          <w:numId w:val="1"/>
-        </w:numPr>
-        <w:rPr>
-          <w:lang w:val="en-US"/>
-        </w:rPr>
-      </w:pPr>
-      <w:r>
-        <w:rPr>
-          <w:lang w:val="en-US"/>
-        </w:rPr>
-        <w:t xml:space="preserve">CSV file containing </w:t>
-      </w:r>
-      <w:r>
-        <w:rPr>
-          <w:lang w:val="en-US"/>
-        </w:rPr>
-        <w:t>future population densities for &lt;species&gt;</w:t>
-      </w:r>
-      <w:r>
-        <w:rPr>
-          <w:lang w:val="en-US"/>
-        </w:rPr>
-        <w:t xml:space="preserve"> at &lt;location&gt;</w:t>
+        <w:t>Future time series &lt;species&gt; &lt;location&gt;.csv</w:t>
+      </w:r>
+    </w:p>
+    <w:p>
+      <w:pPr>
+        <w:pStyle w:val="ListParagraph"/>
+        <w:numPr>
+          <w:ilvl w:val="1"/>
+          <w:numId w:val="1"/>
+        </w:numPr>
+        <w:rPr>
+          <w:lang w:val="en-US"/>
+        </w:rPr>
+      </w:pPr>
+      <w:r>
+        <w:rPr>
+          <w:lang w:val="en-US"/>
+        </w:rPr>
+        <w:t>CSV file containing future population densities for &lt;species&gt; at &lt;location&gt;</w:t>
       </w:r>
     </w:p>
     <w:p>
@@ -536,55 +578,115 @@
         <w:rPr>
           <w:lang w:val="en-US"/>
         </w:rPr>
-        <w:t xml:space="preserve">Future time series </w:t>
-      </w:r>
-      <w:r>
-        <w:rPr>
-          <w:lang w:val="en-US"/>
-        </w:rPr>
-        <w:t xml:space="preserve">LDG </w:t>
-      </w:r>
-      <w:r>
-        <w:rPr>
-          <w:lang w:val="en-US"/>
-        </w:rPr>
-        <w:t>&lt;species&gt; &lt;location&gt;.csv</w:t>
-      </w:r>
-    </w:p>
-    <w:p>
-      <w:pPr>
-        <w:pStyle w:val="ListParagraph"/>
-        <w:numPr>
-          <w:ilvl w:val="1"/>
-          <w:numId w:val="1"/>
-        </w:numPr>
-        <w:rPr>
-          <w:lang w:val="en-US"/>
-        </w:rPr>
-      </w:pPr>
-      <w:r>
-        <w:rPr>
-          <w:lang w:val="en-US"/>
-        </w:rPr>
-        <w:t xml:space="preserve">CSV file containing </w:t>
-      </w:r>
-      <w:r>
-        <w:rPr>
-          <w:lang w:val="en-US"/>
-        </w:rPr>
-        <w:t xml:space="preserve">future </w:t>
-      </w:r>
-      <w:r>
-        <w:rPr>
-          <w:lang w:val="en-US"/>
-        </w:rPr>
-        <w:t>population d</w:t>
-      </w:r>
-      <w:r>
-        <w:rPr>
-          <w:lang w:val="en-US"/>
-        </w:rPr>
-        <w:t>ynamics</w:t>
+        <w:t>Future time series LDG &lt;species&gt; &lt;location&gt;.csv</w:t>
+      </w:r>
+    </w:p>
+    <w:p>
+      <w:pPr>
+        <w:pStyle w:val="ListParagraph"/>
+        <w:numPr>
+          <w:ilvl w:val="1"/>
+          <w:numId w:val="1"/>
+        </w:numPr>
+        <w:rPr>
+          <w:lang w:val="en-US"/>
+        </w:rPr>
+      </w:pPr>
+      <w:r>
+        <w:rPr>
+          <w:lang w:val="en-US"/>
+        </w:rPr>
+        <w:t>CSV file containing future population dynamics for the estimation of the intrinsic low density population growth rate for &lt;species&gt; at &lt;location&gt;</w:t>
+      </w:r>
+    </w:p>
+    <w:p>
+      <w:pPr>
+        <w:pStyle w:val="ListParagraph"/>
+        <w:numPr>
+          <w:ilvl w:val="1"/>
+          <w:numId w:val="1"/>
+        </w:numPr>
+        <w:rPr>
+          <w:lang w:val="en-US"/>
+        </w:rPr>
+      </w:pPr>
+      <w:r>
+        <w:rPr>
+          <w:lang w:val="en-US"/>
+        </w:rPr>
+        <w:t>See “DDE population dynamics.py</w:t>
+      </w:r>
+      <w:r>
+        <w:rPr>
+          <w:lang w:val="en-US"/>
+        </w:rPr>
+        <w:t>” for more information</w:t>
+      </w:r>
+    </w:p>
+    <w:p>
+      <w:pPr>
+        <w:pStyle w:val="ListParagraph"/>
+        <w:numPr>
+          <w:ilvl w:val="0"/>
+          <w:numId w:val="1"/>
+        </w:numPr>
+        <w:rPr>
+          <w:lang w:val="en-US"/>
+        </w:rPr>
+      </w:pPr>
+      <w:r>
+        <w:rPr>
+          <w:lang w:val="en-US"/>
+        </w:rPr>
+        <w:t>Habitat temperatures.R</w:t>
+      </w:r>
+    </w:p>
+    <w:p>
+      <w:pPr>
+        <w:pStyle w:val="ListParagraph"/>
+        <w:numPr>
+          <w:ilvl w:val="1"/>
+          <w:numId w:val="1"/>
+        </w:numPr>
+        <w:rPr>
+          <w:lang w:val="en-US"/>
+        </w:rPr>
+      </w:pPr>
+      <w:r>
+        <w:rPr>
+          <w:lang w:val="en-US"/>
+        </w:rPr>
+        <w:t>R script for estimating temperature parameters based on fits to historical and future temperature data</w:t>
+      </w:r>
+    </w:p>
+    <w:p>
+      <w:pPr>
+        <w:pStyle w:val="ListParagraph"/>
+        <w:numPr>
+          <w:ilvl w:val="1"/>
+          <w:numId w:val="1"/>
+        </w:numPr>
+        <w:rPr>
+          <w:lang w:val="en-US"/>
+        </w:rPr>
+      </w:pPr>
+      <w:r>
+        <w:rPr>
+          <w:lang w:val="en-US"/>
+        </w:rPr>
+        <w:t>Must input location</w:t>
+      </w:r>
+      <w:r>
+        <w:rPr>
+          <w:lang w:val="en-US"/>
+        </w:rPr>
+        <w:t>; the</w:t>
+      </w:r>
+      <w:r>
+        <w:rPr>
+          <w:lang w:val="en-US"/>
+        </w:rPr>
+        <w:t xml:space="preserve"> script</w:t>
       </w:r>
       <w:r>
         <w:rPr>
@@ -596,13 +698,120 @@
         <w:rPr>
           <w:lang w:val="en-US"/>
         </w:rPr>
-        <w:t>for the estimation of the intrinsic low density population growth rate</w:t>
-      </w:r>
-      <w:r>
-        <w:rPr>
-          <w:lang w:val="en-US"/>
-        </w:rPr>
-        <w:t xml:space="preserve"> for &lt;species&gt; at &lt;location&gt;</w:t>
+        <w:t>estimates temperature parameters</w:t>
+      </w:r>
+      <w:r>
+        <w:rPr>
+          <w:lang w:val="en-US"/>
+        </w:rPr>
+        <w:t xml:space="preserve"> (manually entered into “Temperature parameters.csv”) and plots data and model fits</w:t>
+      </w:r>
+    </w:p>
+    <w:p>
+      <w:pPr>
+        <w:pStyle w:val="ListParagraph"/>
+        <w:numPr>
+          <w:ilvl w:val="0"/>
+          <w:numId w:val="1"/>
+        </w:numPr>
+        <w:rPr>
+          <w:lang w:val="en-US"/>
+        </w:rPr>
+      </w:pPr>
+      <w:r>
+        <w:rPr>
+          <w:lang w:val="en-US"/>
+        </w:rPr>
+        <w:t>Historical climate data &lt;location&gt;.csv</w:t>
+      </w:r>
+    </w:p>
+    <w:p>
+      <w:pPr>
+        <w:pStyle w:val="ListParagraph"/>
+        <w:numPr>
+          <w:ilvl w:val="1"/>
+          <w:numId w:val="1"/>
+        </w:numPr>
+        <w:rPr>
+          <w:lang w:val="en-US"/>
+        </w:rPr>
+      </w:pPr>
+      <w:r>
+        <w:rPr>
+          <w:lang w:val="en-US"/>
+        </w:rPr>
+        <w:t>CSV file containing historical temperature data at &lt;location&gt;</w:t>
+      </w:r>
+    </w:p>
+    <w:p>
+      <w:pPr>
+        <w:pStyle w:val="ListParagraph"/>
+        <w:numPr>
+          <w:ilvl w:val="1"/>
+          <w:numId w:val="1"/>
+        </w:numPr>
+        <w:rPr>
+          <w:lang w:val="en-US"/>
+        </w:rPr>
+      </w:pPr>
+      <w:r>
+        <w:rPr>
+          <w:lang w:val="en-US"/>
+        </w:rPr>
+        <w:t xml:space="preserve">See “Read climate </w:t>
+      </w:r>
+      <w:proofErr w:type="spellStart"/>
+      <w:proofErr w:type="gramStart"/>
+      <w:r>
+        <w:rPr>
+          <w:lang w:val="en-US"/>
+        </w:rPr>
+        <w:t>data.R</w:t>
+      </w:r>
+      <w:proofErr w:type="spellEnd"/>
+      <w:proofErr w:type="gramEnd"/>
+      <w:r>
+        <w:rPr>
+          <w:lang w:val="en-US"/>
+        </w:rPr>
+        <w:t>” for more information</w:t>
+      </w:r>
+    </w:p>
+    <w:p>
+      <w:pPr>
+        <w:pStyle w:val="ListParagraph"/>
+        <w:numPr>
+          <w:ilvl w:val="0"/>
+          <w:numId w:val="1"/>
+        </w:numPr>
+        <w:rPr>
+          <w:lang w:val="en-US"/>
+        </w:rPr>
+      </w:pPr>
+      <w:r>
+        <w:rPr>
+          <w:lang w:val="en-US"/>
+        </w:rPr>
+        <w:t>Historical time series &lt;species&gt; &lt;location&gt;.csv</w:t>
+      </w:r>
+    </w:p>
+    <w:p>
+      <w:pPr>
+        <w:pStyle w:val="ListParagraph"/>
+        <w:numPr>
+          <w:ilvl w:val="1"/>
+          <w:numId w:val="1"/>
+        </w:numPr>
+        <w:rPr>
+          <w:lang w:val="en-US"/>
+        </w:rPr>
+      </w:pPr>
+      <w:r>
+        <w:rPr>
+          <w:lang w:val="en-US"/>
+        </w:rPr>
+        <w:lastRenderedPageBreak/>
+        <w:t>CSV file containing historical population dynamics for &lt;species&gt; at &lt;location&gt;</w:t>
       </w:r>
     </w:p>
     <w:p>
@@ -644,276 +853,7 @@
         <w:rPr>
           <w:lang w:val="en-US"/>
         </w:rPr>
-        <w:t>Habitat temperatures.R</w:t>
-      </w:r>
-    </w:p>
-    <w:p>
-      <w:pPr>
-        <w:pStyle w:val="ListParagraph"/>
-        <w:numPr>
-          <w:ilvl w:val="1"/>
-          <w:numId w:val="1"/>
-        </w:numPr>
-        <w:rPr>
-          <w:lang w:val="en-US"/>
-        </w:rPr>
-      </w:pPr>
-      <w:r>
-        <w:rPr>
-          <w:lang w:val="en-US"/>
-        </w:rPr>
-        <w:t>R script for estimating temperature parameters based on fits to historical and future temperature data</w:t>
-      </w:r>
-    </w:p>
-    <w:p>
-      <w:pPr>
-        <w:pStyle w:val="ListParagraph"/>
-        <w:numPr>
-          <w:ilvl w:val="1"/>
-          <w:numId w:val="1"/>
-        </w:numPr>
-        <w:rPr>
-          <w:lang w:val="en-US"/>
-        </w:rPr>
-      </w:pPr>
-      <w:r>
-        <w:rPr>
-          <w:lang w:val="en-US"/>
-        </w:rPr>
-        <w:t>Must input location</w:t>
-      </w:r>
-      <w:r>
-        <w:rPr>
-          <w:lang w:val="en-US"/>
-        </w:rPr>
-        <w:t>; the</w:t>
-      </w:r>
-      <w:r>
-        <w:rPr>
-          <w:lang w:val="en-US"/>
-        </w:rPr>
-        <w:t xml:space="preserve"> script</w:t>
-      </w:r>
-      <w:r>
-        <w:rPr>
-          <w:lang w:val="en-US"/>
-        </w:rPr>
-        <w:t xml:space="preserve"> </w:t>
-      </w:r>
-      <w:r>
-        <w:rPr>
-          <w:lang w:val="en-US"/>
-        </w:rPr>
-        <w:t>estimates temperature parameters</w:t>
-      </w:r>
-      <w:r>
-        <w:rPr>
-          <w:lang w:val="en-US"/>
-        </w:rPr>
-        <w:t xml:space="preserve"> (manually entered into “Temperature parameters.csv”) and plots data and model fits</w:t>
-      </w:r>
-    </w:p>
-    <w:p>
-      <w:pPr>
-        <w:pStyle w:val="ListParagraph"/>
-        <w:numPr>
-          <w:ilvl w:val="0"/>
-          <w:numId w:val="1"/>
-        </w:numPr>
-        <w:rPr>
-          <w:lang w:val="en-US"/>
-        </w:rPr>
-      </w:pPr>
-      <w:r>
-        <w:rPr>
-          <w:lang w:val="en-US"/>
-        </w:rPr>
-        <w:t>Historical</w:t>
-      </w:r>
-      <w:r>
-        <w:rPr>
-          <w:lang w:val="en-US"/>
-        </w:rPr>
-        <w:t xml:space="preserve"> climate data &lt;location&gt;.csv</w:t>
-      </w:r>
-    </w:p>
-    <w:p>
-      <w:pPr>
-        <w:pStyle w:val="ListParagraph"/>
-        <w:numPr>
-          <w:ilvl w:val="1"/>
-          <w:numId w:val="1"/>
-        </w:numPr>
-        <w:rPr>
-          <w:lang w:val="en-US"/>
-        </w:rPr>
-      </w:pPr>
-      <w:r>
-        <w:rPr>
-          <w:lang w:val="en-US"/>
-        </w:rPr>
-        <w:t xml:space="preserve">CSV file containing </w:t>
-      </w:r>
-      <w:r>
-        <w:rPr>
-          <w:lang w:val="en-US"/>
-        </w:rPr>
-        <w:t>historical</w:t>
-      </w:r>
-      <w:r>
-        <w:rPr>
-          <w:lang w:val="en-US"/>
-        </w:rPr>
-        <w:t xml:space="preserve"> temperature data at &lt;location&gt;</w:t>
-      </w:r>
-    </w:p>
-    <w:p>
-      <w:pPr>
-        <w:pStyle w:val="ListParagraph"/>
-        <w:numPr>
-          <w:ilvl w:val="1"/>
-          <w:numId w:val="1"/>
-        </w:numPr>
-        <w:rPr>
-          <w:lang w:val="en-US"/>
-        </w:rPr>
-      </w:pPr>
-      <w:r>
-        <w:rPr>
-          <w:lang w:val="en-US"/>
-        </w:rPr>
-        <w:t xml:space="preserve">See “Read climate </w:t>
-      </w:r>
-      <w:proofErr w:type="spellStart"/>
-      <w:proofErr w:type="gramStart"/>
-      <w:r>
-        <w:rPr>
-          <w:lang w:val="en-US"/>
-        </w:rPr>
-        <w:t>data.R</w:t>
-      </w:r>
-      <w:proofErr w:type="spellEnd"/>
-      <w:proofErr w:type="gramEnd"/>
-      <w:r>
-        <w:rPr>
-          <w:lang w:val="en-US"/>
-        </w:rPr>
-        <w:t>” for more information</w:t>
-      </w:r>
-    </w:p>
-    <w:p>
-      <w:pPr>
-        <w:pStyle w:val="ListParagraph"/>
-        <w:numPr>
-          <w:ilvl w:val="0"/>
-          <w:numId w:val="1"/>
-        </w:numPr>
-        <w:rPr>
-          <w:lang w:val="en-US"/>
-        </w:rPr>
-      </w:pPr>
-      <w:r>
-        <w:rPr>
-          <w:lang w:val="en-US"/>
-        </w:rPr>
-        <w:t>Historical</w:t>
-      </w:r>
-      <w:r>
-        <w:rPr>
-          <w:lang w:val="en-US"/>
-        </w:rPr>
-        <w:t xml:space="preserve"> time series &lt;species&gt; &lt;location&gt;.csv</w:t>
-      </w:r>
-    </w:p>
-    <w:p>
-      <w:pPr>
-        <w:pStyle w:val="ListParagraph"/>
-        <w:numPr>
-          <w:ilvl w:val="1"/>
-          <w:numId w:val="1"/>
-        </w:numPr>
-        <w:rPr>
-          <w:lang w:val="en-US"/>
-        </w:rPr>
-      </w:pPr>
-      <w:r>
-        <w:rPr>
-          <w:lang w:val="en-US"/>
-        </w:rPr>
-        <w:t xml:space="preserve">CSV file containing </w:t>
-      </w:r>
-      <w:r>
-        <w:rPr>
-          <w:lang w:val="en-US"/>
-        </w:rPr>
-        <w:t xml:space="preserve">historical </w:t>
-      </w:r>
-      <w:r>
-        <w:rPr>
-          <w:lang w:val="en-US"/>
-        </w:rPr>
-        <w:t>population d</w:t>
-      </w:r>
-      <w:r>
-        <w:rPr>
-          <w:lang w:val="en-US"/>
-        </w:rPr>
-        <w:t>ynamics</w:t>
-      </w:r>
-      <w:r>
-        <w:rPr>
-          <w:lang w:val="en-US"/>
-        </w:rPr>
-        <w:t xml:space="preserve"> for &lt;species&gt; at &lt;location&gt;</w:t>
-      </w:r>
-    </w:p>
-    <w:p>
-      <w:pPr>
-        <w:pStyle w:val="ListParagraph"/>
-        <w:numPr>
-          <w:ilvl w:val="1"/>
-          <w:numId w:val="1"/>
-        </w:numPr>
-        <w:rPr>
-          <w:lang w:val="en-US"/>
-        </w:rPr>
-      </w:pPr>
-      <w:r>
-        <w:rPr>
-          <w:lang w:val="en-US"/>
-        </w:rPr>
-        <w:t>See “DDE population dynamics.py</w:t>
-      </w:r>
-      <w:r>
-        <w:rPr>
-          <w:lang w:val="en-US"/>
-        </w:rPr>
-        <w:t>” for more information</w:t>
-      </w:r>
-    </w:p>
-    <w:p>
-      <w:pPr>
-        <w:pStyle w:val="ListParagraph"/>
-        <w:numPr>
-          <w:ilvl w:val="0"/>
-          <w:numId w:val="1"/>
-        </w:numPr>
-        <w:rPr>
-          <w:lang w:val="en-US"/>
-        </w:rPr>
-      </w:pPr>
-      <w:r>
-        <w:rPr>
-          <w:lang w:val="en-US"/>
-        </w:rPr>
-        <w:lastRenderedPageBreak/>
-        <w:t>Historical</w:t>
-      </w:r>
-      <w:r>
-        <w:rPr>
-          <w:lang w:val="en-US"/>
-        </w:rPr>
-        <w:t xml:space="preserve"> time series LDG &lt;species&gt; &lt;location&gt;.csv</w:t>
+        <w:t>Historical time series LDG &lt;species&gt; &lt;location&gt;.csv</w:t>
       </w:r>
     </w:p>
     <w:p>
@@ -1145,13 +1085,7 @@
         <w:rPr>
           <w:lang w:val="en-US"/>
         </w:rPr>
-        <w:t>from</w:t>
-      </w:r>
-      <w:r>
-        <w:rPr>
-          <w:lang w:val="en-US"/>
-        </w:rPr>
-        <w:t xml:space="preserve"> </w:t>
+        <w:t xml:space="preserve">from </w:t>
       </w:r>
       <w:r>
         <w:rPr>
@@ -1255,31 +1189,41 @@
         <w:rPr>
           <w:lang w:val="en-US"/>
         </w:rPr>
-        <w:t>Model results.csv</w:t>
-      </w:r>
-    </w:p>
-    <w:p>
-      <w:pPr>
-        <w:pStyle w:val="ListParagraph"/>
-        <w:numPr>
-          <w:ilvl w:val="1"/>
-          <w:numId w:val="1"/>
-        </w:numPr>
-        <w:rPr>
-          <w:lang w:val="en-US"/>
-        </w:rPr>
-      </w:pPr>
-      <w:r>
-        <w:rPr>
-          <w:lang w:val="en-US"/>
-        </w:rPr>
-        <w:t>Database containing intrinsic growth rates</w:t>
-      </w:r>
-      <w:r>
-        <w:rPr>
-          <w:lang w:val="en-US"/>
-        </w:rPr>
-        <w:t xml:space="preserve">, </w:t>
+        <w:t xml:space="preserve">Model </w:t>
+      </w:r>
+      <w:proofErr w:type="spellStart"/>
+      <w:proofErr w:type="gramStart"/>
+      <w:r>
+        <w:rPr>
+          <w:lang w:val="en-US"/>
+        </w:rPr>
+        <w:t>results.</w:t>
+      </w:r>
+      <w:r>
+        <w:rPr>
+          <w:lang w:val="en-US"/>
+        </w:rPr>
+        <w:t>xlxs</w:t>
+      </w:r>
+      <w:proofErr w:type="spellEnd"/>
+      <w:proofErr w:type="gramEnd"/>
+    </w:p>
+    <w:p>
+      <w:pPr>
+        <w:pStyle w:val="ListParagraph"/>
+        <w:numPr>
+          <w:ilvl w:val="1"/>
+          <w:numId w:val="1"/>
+        </w:numPr>
+        <w:rPr>
+          <w:lang w:val="en-US"/>
+        </w:rPr>
+      </w:pPr>
+      <w:r>
+        <w:rPr>
+          <w:lang w:val="en-US"/>
+        </w:rPr>
+        <w:t xml:space="preserve">Database containing intrinsic growth rates, </w:t>
       </w:r>
       <w:r>
         <w:rPr>
@@ -1293,13 +1237,7 @@
         <w:rPr>
           <w:lang w:val="en-US"/>
         </w:rPr>
-        <w:t>, for</w:t>
-      </w:r>
-      <w:r>
-        <w:rPr>
-          <w:lang w:val="en-US"/>
-        </w:rPr>
-        <w:t xml:space="preserve"> each species</w:t>
+        <w:t>, for each species</w:t>
       </w:r>
       <w:r>
         <w:rPr>
@@ -1593,13 +1531,7 @@
         <w:rPr>
           <w:lang w:val="en-US"/>
         </w:rPr>
-        <w:t xml:space="preserve"> files</w:t>
-      </w:r>
-      <w:r>
-        <w:rPr>
-          <w:lang w:val="en-US"/>
-        </w:rPr>
-        <w:t xml:space="preserve"> containing temperature data and outputting CSV files that can be read and analyzed using other R scripts in the project.</w:t>
+        <w:t xml:space="preserve"> files containing temperature data and outputting CSV files that can be read and analyzed using other R scripts in the project.</w:t>
       </w:r>
     </w:p>
     <w:p>
@@ -1752,13 +1684,7 @@
         <w:rPr>
           <w:lang w:val="en-US"/>
         </w:rPr>
-        <w:t>Tm</w:t>
-      </w:r>
-      <w:r>
-        <w:rPr>
-          <w:lang w:val="en-US"/>
-        </w:rPr>
-        <w:t>in</w:t>
+        <w:t>Tmin</w:t>
       </w:r>
       <w:proofErr w:type="spellEnd"/>
       <w:r>
@@ -1791,19 +1717,346 @@
         <w:rPr>
           <w:lang w:val="en-US"/>
         </w:rPr>
+        <w:t xml:space="preserve"> “Future </w:t>
+      </w:r>
+      <w:proofErr w:type="spellStart"/>
+      <w:r>
+        <w:rPr>
+          <w:lang w:val="en-US"/>
+        </w:rPr>
+        <w:t>Tmax</w:t>
+      </w:r>
+      <w:proofErr w:type="spellEnd"/>
+      <w:r>
+        <w:rPr>
+          <w:lang w:val="en-US"/>
+        </w:rPr>
+        <w:t xml:space="preserve"> &lt;location&gt;.</w:t>
+      </w:r>
+      <w:proofErr w:type="spellStart"/>
+      <w:r>
+        <w:rPr>
+          <w:lang w:val="en-US"/>
+        </w:rPr>
+        <w:t>nc</w:t>
+      </w:r>
+      <w:proofErr w:type="spellEnd"/>
+      <w:r>
+        <w:rPr>
+          <w:lang w:val="en-US"/>
+        </w:rPr>
+        <w:t xml:space="preserve">” and “Future </w:t>
+      </w:r>
+      <w:proofErr w:type="spellStart"/>
+      <w:r>
+        <w:rPr>
+          <w:lang w:val="en-US"/>
+        </w:rPr>
+        <w:t>Tmin</w:t>
+      </w:r>
+      <w:proofErr w:type="spellEnd"/>
+      <w:r>
+        <w:rPr>
+          <w:lang w:val="en-US"/>
+        </w:rPr>
+        <w:t xml:space="preserve"> &lt;location&gt;.</w:t>
+      </w:r>
+      <w:proofErr w:type="spellStart"/>
+      <w:r>
+        <w:rPr>
+          <w:lang w:val="en-US"/>
+        </w:rPr>
+        <w:t>nc</w:t>
+      </w:r>
+      <w:proofErr w:type="spellEnd"/>
+      <w:r>
+        <w:rPr>
+          <w:lang w:val="en-US"/>
+        </w:rPr>
+        <w:t>”</w:t>
+      </w:r>
+      <w:r>
+        <w:rPr>
+          <w:lang w:val="en-US"/>
+        </w:rPr>
+        <w:t xml:space="preserve"> and </w:t>
+      </w:r>
+      <w:r>
+        <w:rPr>
+          <w:lang w:val="en-US"/>
+        </w:rPr>
+        <w:t>outputs dataset</w:t>
+      </w:r>
+      <w:r>
+        <w:rPr>
+          <w:lang w:val="en-US"/>
+        </w:rPr>
+        <w:t>s</w:t>
+      </w:r>
+      <w:r>
+        <w:rPr>
+          <w:lang w:val="en-US"/>
+        </w:rPr>
         <w:t xml:space="preserve"> </w:t>
       </w:r>
       <w:r>
         <w:rPr>
           <w:lang w:val="en-US"/>
         </w:rPr>
+        <w:t>with</w:t>
+      </w:r>
+      <w:r>
+        <w:rPr>
+          <w:lang w:val="en-US"/>
+        </w:rPr>
+        <w:t xml:space="preserve"> </w:t>
+      </w:r>
+      <w:r>
+        <w:rPr>
+          <w:lang w:val="en-US"/>
+        </w:rPr>
+        <w:t xml:space="preserve">the </w:t>
+      </w:r>
+      <w:r>
+        <w:rPr>
+          <w:lang w:val="en-US"/>
+        </w:rPr>
+        <w:t>day</w:t>
+      </w:r>
+      <w:r>
+        <w:rPr>
+          <w:lang w:val="en-US"/>
+        </w:rPr>
+        <w:t xml:space="preserve"> (starting at 0</w:t>
+      </w:r>
+      <w:r>
+        <w:rPr>
+          <w:lang w:val="en-US"/>
+        </w:rPr>
+        <w:t xml:space="preserve">, with minima at time t and maxima </w:t>
+      </w:r>
+      <w:r>
+        <w:rPr>
+          <w:lang w:val="en-US"/>
+        </w:rPr>
+        <w:t>at</w:t>
+      </w:r>
+      <w:r>
+        <w:rPr>
+          <w:lang w:val="en-US"/>
+        </w:rPr>
+        <w:t xml:space="preserve"> t+0.5</w:t>
+      </w:r>
+      <w:r>
+        <w:rPr>
+          <w:lang w:val="en-US"/>
+        </w:rPr>
+        <w:t>)</w:t>
+      </w:r>
+      <w:r>
+        <w:rPr>
+          <w:lang w:val="en-US"/>
+        </w:rPr>
+        <w:t xml:space="preserve"> and</w:t>
+      </w:r>
+      <w:r>
+        <w:rPr>
+          <w:lang w:val="en-US"/>
+        </w:rPr>
+        <w:t xml:space="preserve"> </w:t>
+      </w:r>
+      <w:r>
+        <w:rPr>
+          <w:lang w:val="en-US"/>
+        </w:rPr>
+        <w:t>temperature</w:t>
+      </w:r>
+      <w:r>
+        <w:rPr>
+          <w:lang w:val="en-US"/>
+        </w:rPr>
+        <w:t xml:space="preserve"> </w:t>
+      </w:r>
+      <w:r>
+        <w:rPr>
+          <w:lang w:val="en-US"/>
+        </w:rPr>
+        <w:t>as “</w:t>
+      </w:r>
+      <w:r>
+        <w:rPr>
+          <w:lang w:val="en-US"/>
+        </w:rPr>
+        <w:t>Historical climate data &lt;location&gt;.csv” and “Future climate data &lt;location&gt;.csv”</w:t>
+      </w:r>
+      <w:r>
+        <w:rPr>
+          <w:lang w:val="en-US"/>
+        </w:rPr>
+        <w:t xml:space="preserve"> </w:t>
+      </w:r>
+      <w:r>
+        <w:rPr>
+          <w:lang w:val="en-US"/>
+        </w:rPr>
+        <w:t>which are then</w:t>
+      </w:r>
+      <w:r>
+        <w:rPr>
+          <w:lang w:val="en-US"/>
+        </w:rPr>
+        <w:t xml:space="preserve"> saved on GitHub</w:t>
+      </w:r>
+    </w:p>
+    <w:p>
+      <w:pPr>
+        <w:pStyle w:val="ListParagraph"/>
+        <w:numPr>
+          <w:ilvl w:val="0"/>
+          <w:numId w:val="1"/>
+        </w:numPr>
+        <w:rPr>
+          <w:lang w:val="en-US"/>
+        </w:rPr>
+      </w:pPr>
+      <w:r>
+        <w:rPr>
+          <w:lang w:val="en-US"/>
+        </w:rPr>
+        <w:t>Read f</w:t>
+      </w:r>
+      <w:r>
+        <w:rPr>
+          <w:lang w:val="en-US"/>
+        </w:rPr>
+        <w:t>uture climate data.py</w:t>
+      </w:r>
+    </w:p>
+    <w:p>
+      <w:pPr>
+        <w:pStyle w:val="ListParagraph"/>
+        <w:numPr>
+          <w:ilvl w:val="1"/>
+          <w:numId w:val="1"/>
+        </w:numPr>
+        <w:rPr>
+          <w:lang w:val="en-US"/>
+        </w:rPr>
+      </w:pPr>
+      <w:r>
+        <w:rPr>
+          <w:lang w:val="en-US"/>
+        </w:rPr>
+        <w:t xml:space="preserve">Python script for downloading </w:t>
+      </w:r>
+      <w:r>
+        <w:rPr>
+          <w:lang w:val="en-US"/>
+        </w:rPr>
+        <w:t xml:space="preserve">daily </w:t>
+      </w:r>
+      <w:r>
+        <w:rPr>
+          <w:lang w:val="en-US"/>
+        </w:rPr>
+        <w:t>maximum and minimum temperatures from the CESM climate model of the CMIP6 (</w:t>
+      </w:r>
+      <w:r>
+        <w:rPr>
+          <w:lang w:val="en-US"/>
+        </w:rPr>
+        <w:t>cds.climate.copernicus.eu</w:t>
+      </w:r>
+      <w:r>
+        <w:rPr>
+          <w:lang w:val="en-US"/>
+        </w:rPr>
+        <w:t>)</w:t>
+      </w:r>
+    </w:p>
+    <w:p>
+      <w:pPr>
+        <w:pStyle w:val="ListParagraph"/>
+        <w:numPr>
+          <w:ilvl w:val="1"/>
+          <w:numId w:val="1"/>
+        </w:numPr>
+        <w:rPr>
+          <w:lang w:val="en-US"/>
+        </w:rPr>
+      </w:pPr>
+      <w:r>
+        <w:rPr>
+          <w:lang w:val="en-US"/>
+        </w:rPr>
+        <w:lastRenderedPageBreak/>
+        <w:t>M</w:t>
+      </w:r>
+      <w:r>
+        <w:rPr>
+          <w:lang w:val="en-US"/>
+        </w:rPr>
+        <w:t xml:space="preserve">ust </w:t>
+      </w:r>
+      <w:r>
+        <w:rPr>
+          <w:lang w:val="en-US"/>
+        </w:rPr>
+        <w:t>enter the latitude and longitude and location name, and may have to update the file name on lines 49 and 105 if there is an error</w:t>
+      </w:r>
+    </w:p>
+    <w:p>
+      <w:pPr>
+        <w:pStyle w:val="ListParagraph"/>
+        <w:numPr>
+          <w:ilvl w:val="1"/>
+          <w:numId w:val="1"/>
+        </w:numPr>
+        <w:rPr>
+          <w:lang w:val="en-US"/>
+        </w:rPr>
+      </w:pPr>
+      <w:r>
+        <w:rPr>
+          <w:lang w:val="en-US"/>
+        </w:rPr>
+        <w:t xml:space="preserve">If </w:t>
+      </w:r>
+      <w:r>
+        <w:rPr>
+          <w:lang w:val="en-US"/>
+        </w:rPr>
+        <w:t xml:space="preserve">the scripts yields the error: </w:t>
+      </w:r>
+      <w:r>
+        <w:rPr>
+          <w:lang w:val="en-US"/>
+        </w:rPr>
         <w:t>“</w:t>
       </w:r>
       <w:r>
         <w:rPr>
           <w:lang w:val="en-US"/>
         </w:rPr>
-        <w:t>Future</w:t>
+        <w:t>WARNING Recovering from HTTP error [500 Internal Server Error]</w:t>
+      </w:r>
+      <w:r>
+        <w:rPr>
+          <w:lang w:val="en-US"/>
+        </w:rPr>
+        <w:t>”</w:t>
+      </w:r>
+      <w:r>
+        <w:rPr>
+          <w:lang w:val="en-US"/>
+        </w:rPr>
+        <w:t xml:space="preserve">, try </w:t>
+      </w:r>
+      <w:r>
+        <w:rPr>
+          <w:lang w:val="en-US"/>
+        </w:rPr>
+        <w:t>logging into</w:t>
       </w:r>
       <w:r>
         <w:rPr>
@@ -1811,388 +2064,7 @@
         </w:rPr>
         <w:t xml:space="preserve"> </w:t>
       </w:r>
-      <w:proofErr w:type="spellStart"/>
-      <w:r>
-        <w:rPr>
-          <w:lang w:val="en-US"/>
-        </w:rPr>
-        <w:t>Tmax</w:t>
-      </w:r>
-      <w:proofErr w:type="spellEnd"/>
-      <w:r>
-        <w:rPr>
-          <w:lang w:val="en-US"/>
-        </w:rPr>
-        <w:t xml:space="preserve"> &lt;location&gt;.</w:t>
-      </w:r>
-      <w:proofErr w:type="spellStart"/>
-      <w:r>
-        <w:rPr>
-          <w:lang w:val="en-US"/>
-        </w:rPr>
-        <w:t>nc</w:t>
-      </w:r>
-      <w:proofErr w:type="spellEnd"/>
-      <w:r>
-        <w:rPr>
-          <w:lang w:val="en-US"/>
-        </w:rPr>
-        <w:t>” and “</w:t>
-      </w:r>
-      <w:r>
-        <w:rPr>
-          <w:lang w:val="en-US"/>
-        </w:rPr>
-        <w:t>Future</w:t>
-      </w:r>
-      <w:r>
-        <w:rPr>
-          <w:lang w:val="en-US"/>
-        </w:rPr>
-        <w:t xml:space="preserve"> </w:t>
-      </w:r>
-      <w:proofErr w:type="spellStart"/>
-      <w:r>
-        <w:rPr>
-          <w:lang w:val="en-US"/>
-        </w:rPr>
-        <w:t>Tmin</w:t>
-      </w:r>
-      <w:proofErr w:type="spellEnd"/>
-      <w:r>
-        <w:rPr>
-          <w:lang w:val="en-US"/>
-        </w:rPr>
-        <w:t xml:space="preserve"> &lt;location&gt;.</w:t>
-      </w:r>
-      <w:proofErr w:type="spellStart"/>
-      <w:r>
-        <w:rPr>
-          <w:lang w:val="en-US"/>
-        </w:rPr>
-        <w:t>nc</w:t>
-      </w:r>
-      <w:proofErr w:type="spellEnd"/>
-      <w:r>
-        <w:rPr>
-          <w:lang w:val="en-US"/>
-        </w:rPr>
-        <w:t>”</w:t>
-      </w:r>
-      <w:r>
-        <w:rPr>
-          <w:lang w:val="en-US"/>
-        </w:rPr>
-        <w:t xml:space="preserve"> and </w:t>
-      </w:r>
-      <w:r>
-        <w:rPr>
-          <w:lang w:val="en-US"/>
-        </w:rPr>
-        <w:t>outputs dataset</w:t>
-      </w:r>
-      <w:r>
-        <w:rPr>
-          <w:lang w:val="en-US"/>
-        </w:rPr>
-        <w:t>s</w:t>
-      </w:r>
-      <w:r>
-        <w:rPr>
-          <w:lang w:val="en-US"/>
-        </w:rPr>
-        <w:t xml:space="preserve"> </w:t>
-      </w:r>
-      <w:r>
-        <w:rPr>
-          <w:lang w:val="en-US"/>
-        </w:rPr>
-        <w:t>with</w:t>
-      </w:r>
-      <w:r>
-        <w:rPr>
-          <w:lang w:val="en-US"/>
-        </w:rPr>
-        <w:t xml:space="preserve"> </w:t>
-      </w:r>
-      <w:r>
-        <w:rPr>
-          <w:lang w:val="en-US"/>
-        </w:rPr>
-        <w:t xml:space="preserve">the </w:t>
-      </w:r>
-      <w:r>
-        <w:rPr>
-          <w:lang w:val="en-US"/>
-        </w:rPr>
-        <w:t>day</w:t>
-      </w:r>
-      <w:r>
-        <w:rPr>
-          <w:lang w:val="en-US"/>
-        </w:rPr>
-        <w:t xml:space="preserve"> (starting at 0</w:t>
-      </w:r>
-      <w:r>
-        <w:rPr>
-          <w:lang w:val="en-US"/>
-        </w:rPr>
-        <w:t xml:space="preserve">, with minima at time t and maxima </w:t>
-      </w:r>
-      <w:r>
-        <w:rPr>
-          <w:lang w:val="en-US"/>
-        </w:rPr>
-        <w:t>at</w:t>
-      </w:r>
-      <w:r>
-        <w:rPr>
-          <w:lang w:val="en-US"/>
-        </w:rPr>
-        <w:t xml:space="preserve"> t+0.5</w:t>
-      </w:r>
-      <w:r>
-        <w:rPr>
-          <w:lang w:val="en-US"/>
-        </w:rPr>
-        <w:t>)</w:t>
-      </w:r>
-      <w:r>
-        <w:rPr>
-          <w:lang w:val="en-US"/>
-        </w:rPr>
-        <w:t xml:space="preserve"> and</w:t>
-      </w:r>
-      <w:r>
-        <w:rPr>
-          <w:lang w:val="en-US"/>
-        </w:rPr>
-        <w:t xml:space="preserve"> </w:t>
-      </w:r>
-      <w:r>
-        <w:rPr>
-          <w:lang w:val="en-US"/>
-        </w:rPr>
-        <w:t>temperature</w:t>
-      </w:r>
-      <w:r>
-        <w:rPr>
-          <w:lang w:val="en-US"/>
-        </w:rPr>
-        <w:t xml:space="preserve"> </w:t>
-      </w:r>
-      <w:r>
-        <w:rPr>
-          <w:lang w:val="en-US"/>
-        </w:rPr>
-        <w:t>as “</w:t>
-      </w:r>
-      <w:r>
-        <w:rPr>
-          <w:lang w:val="en-US"/>
-        </w:rPr>
-        <w:t xml:space="preserve">Historical climate data &lt;location&gt;.csv” and </w:t>
-      </w:r>
-      <w:r>
-        <w:rPr>
-          <w:lang w:val="en-US"/>
-        </w:rPr>
-        <w:t>“</w:t>
-      </w:r>
-      <w:r>
-        <w:rPr>
-          <w:lang w:val="en-US"/>
-        </w:rPr>
-        <w:t>Future</w:t>
-      </w:r>
-      <w:r>
-        <w:rPr>
-          <w:lang w:val="en-US"/>
-        </w:rPr>
-        <w:t xml:space="preserve"> climate data &lt;location&gt;.csv”</w:t>
-      </w:r>
-      <w:r>
-        <w:rPr>
-          <w:lang w:val="en-US"/>
-        </w:rPr>
-        <w:t xml:space="preserve"> </w:t>
-      </w:r>
-      <w:r>
-        <w:rPr>
-          <w:lang w:val="en-US"/>
-        </w:rPr>
-        <w:t>which are then</w:t>
-      </w:r>
-      <w:r>
-        <w:rPr>
-          <w:lang w:val="en-US"/>
-        </w:rPr>
-        <w:t xml:space="preserve"> saved on GitHub</w:t>
-      </w:r>
-    </w:p>
-    <w:p>
-      <w:pPr>
-        <w:pStyle w:val="ListParagraph"/>
-        <w:numPr>
-          <w:ilvl w:val="0"/>
-          <w:numId w:val="1"/>
-        </w:numPr>
-        <w:rPr>
-          <w:lang w:val="en-US"/>
-        </w:rPr>
-      </w:pPr>
-      <w:r>
-        <w:rPr>
-          <w:lang w:val="en-US"/>
-        </w:rPr>
-        <w:t>Read f</w:t>
-      </w:r>
-      <w:r>
-        <w:rPr>
-          <w:lang w:val="en-US"/>
-        </w:rPr>
-        <w:t>uture c</w:t>
-      </w:r>
-      <w:r>
-        <w:rPr>
-          <w:lang w:val="en-US"/>
-        </w:rPr>
-        <w:t>limate data.py</w:t>
-      </w:r>
-    </w:p>
-    <w:p>
-      <w:pPr>
-        <w:pStyle w:val="ListParagraph"/>
-        <w:numPr>
-          <w:ilvl w:val="1"/>
-          <w:numId w:val="1"/>
-        </w:numPr>
-        <w:rPr>
-          <w:lang w:val="en-US"/>
-        </w:rPr>
-      </w:pPr>
-      <w:r>
-        <w:rPr>
-          <w:lang w:val="en-US"/>
-        </w:rPr>
-        <w:t xml:space="preserve">Python script for downloading </w:t>
-      </w:r>
-      <w:r>
-        <w:rPr>
-          <w:lang w:val="en-US"/>
-        </w:rPr>
-        <w:t xml:space="preserve">daily </w:t>
-      </w:r>
-      <w:r>
-        <w:rPr>
-          <w:lang w:val="en-US"/>
-        </w:rPr>
-        <w:t>maximum and minimum temperatures from the CESM climate model of the CMIP6 (</w:t>
-      </w:r>
-      <w:r>
-        <w:rPr>
-          <w:lang w:val="en-US"/>
-        </w:rPr>
-        <w:t>cds.climate.copernicus.eu</w:t>
-      </w:r>
-      <w:r>
-        <w:rPr>
-          <w:lang w:val="en-US"/>
-        </w:rPr>
-        <w:t>)</w:t>
-      </w:r>
-    </w:p>
-    <w:p>
-      <w:pPr>
-        <w:pStyle w:val="ListParagraph"/>
-        <w:numPr>
-          <w:ilvl w:val="1"/>
-          <w:numId w:val="1"/>
-        </w:numPr>
-        <w:rPr>
-          <w:lang w:val="en-US"/>
-        </w:rPr>
-      </w:pPr>
-      <w:r>
-        <w:rPr>
-          <w:lang w:val="en-US"/>
-        </w:rPr>
-        <w:t>M</w:t>
-      </w:r>
-      <w:r>
-        <w:rPr>
-          <w:lang w:val="en-US"/>
-        </w:rPr>
-        <w:t xml:space="preserve">ust </w:t>
-      </w:r>
-      <w:r>
-        <w:rPr>
-          <w:lang w:val="en-US"/>
-        </w:rPr>
-        <w:t>enter the latitude and longitude and location name, and may have to update the file name on lines 49 and 105 if there is an error</w:t>
-      </w:r>
-    </w:p>
-    <w:p>
-      <w:pPr>
-        <w:pStyle w:val="ListParagraph"/>
-        <w:numPr>
-          <w:ilvl w:val="1"/>
-          <w:numId w:val="1"/>
-        </w:numPr>
-        <w:rPr>
-          <w:lang w:val="en-US"/>
-        </w:rPr>
-      </w:pPr>
-      <w:r>
-        <w:rPr>
-          <w:lang w:val="en-US"/>
-        </w:rPr>
-        <w:lastRenderedPageBreak/>
-        <w:t xml:space="preserve">If </w:t>
-      </w:r>
-      <w:r>
-        <w:rPr>
-          <w:lang w:val="en-US"/>
-        </w:rPr>
-        <w:t xml:space="preserve">the scripts yields the error: </w:t>
-      </w:r>
-      <w:r>
-        <w:rPr>
-          <w:lang w:val="en-US"/>
-        </w:rPr>
-        <w:t>“</w:t>
-      </w:r>
-      <w:r>
-        <w:rPr>
-          <w:lang w:val="en-US"/>
-        </w:rPr>
-        <w:t>WARNING Recovering from HTTP error [500 Internal Server Error]</w:t>
-      </w:r>
-      <w:r>
-        <w:rPr>
-          <w:lang w:val="en-US"/>
-        </w:rPr>
-        <w:t>”</w:t>
-      </w:r>
-      <w:r>
-        <w:rPr>
-          <w:lang w:val="en-US"/>
-        </w:rPr>
-        <w:t xml:space="preserve">, try </w:t>
-      </w:r>
-      <w:r>
-        <w:rPr>
-          <w:lang w:val="en-US"/>
-        </w:rPr>
-        <w:t>logging into</w:t>
-      </w:r>
-      <w:r>
-        <w:rPr>
-          <w:lang w:val="en-US"/>
-        </w:rPr>
-        <w:t xml:space="preserve"> </w:t>
-      </w:r>
-      <w:hyperlink r:id="rId6" w:history="1">
+      <w:hyperlink r:id="rId7" w:anchor="!/home" w:history="1">
         <w:r>
           <w:rPr>
             <w:rStyle w:val="Hyperlink"/>
@@ -2283,12 +2155,14 @@
         </w:rPr>
         <w:t xml:space="preserve"> &lt;location&gt;.</w:t>
       </w:r>
+      <w:proofErr w:type="spellStart"/>
       <w:r>
         <w:rPr>
           <w:lang w:val="en-US"/>
         </w:rPr>
         <w:t>nc</w:t>
       </w:r>
+      <w:proofErr w:type="spellEnd"/>
       <w:r>
         <w:rPr>
           <w:lang w:val="en-US"/>
@@ -2299,13 +2173,7 @@
         <w:rPr>
           <w:lang w:val="en-US"/>
         </w:rPr>
-        <w:t xml:space="preserve"> as well as </w:t>
-      </w:r>
-      <w:r>
-        <w:rPr>
-          <w:lang w:val="en-US"/>
-        </w:rPr>
-        <w:t xml:space="preserve">“Future </w:t>
+        <w:t xml:space="preserve"> as well as “Future </w:t>
       </w:r>
       <w:proofErr w:type="spellStart"/>
       <w:r>
@@ -2527,26 +2395,14 @@
         <w:rPr>
           <w:lang w:val="en-US"/>
         </w:rPr>
-        <w:t>Estimated using “</w:t>
-      </w:r>
-      <w:r>
-        <w:rPr>
-          <w:lang w:val="en-US"/>
-        </w:rPr>
-        <w:t xml:space="preserve">Habitat </w:t>
+        <w:t xml:space="preserve">Estimated using “Habitat </w:t>
       </w:r>
       <w:proofErr w:type="gramStart"/>
       <w:r>
         <w:rPr>
           <w:lang w:val="en-US"/>
         </w:rPr>
-        <w:t>t</w:t>
-      </w:r>
-      <w:r>
-        <w:rPr>
-          <w:lang w:val="en-US"/>
-        </w:rPr>
-        <w:t>emperatures.R</w:t>
+        <w:t>temperatures.R</w:t>
       </w:r>
       <w:proofErr w:type="gramEnd"/>
       <w:r>
@@ -2691,13 +2547,7 @@
         <w:rPr>
           <w:lang w:val="en-US"/>
         </w:rPr>
-        <w:t xml:space="preserve">Database containing </w:t>
-      </w:r>
-      <w:r>
-        <w:rPr>
-          <w:lang w:val="en-US"/>
-        </w:rPr>
-        <w:t xml:space="preserve">parameters describing </w:t>
+        <w:t xml:space="preserve">Database containing parameters describing </w:t>
       </w:r>
       <w:r>
         <w:rPr>
@@ -2721,38 +2571,88 @@
         <w:rPr>
           <w:lang w:val="en-US"/>
         </w:rPr>
-        <w:t xml:space="preserve">of </w:t>
-      </w:r>
-      <w:r>
-        <w:rPr>
-          <w:lang w:val="en-US"/>
-        </w:rPr>
-        <w:t>species’ life history</w:t>
-      </w:r>
-      <w:r>
-        <w:rPr>
-          <w:lang w:val="en-US"/>
-        </w:rPr>
-        <w:t xml:space="preserve"> traits</w:t>
-      </w:r>
-    </w:p>
-    <w:p>
-      <w:pPr>
-        <w:pStyle w:val="ListParagraph"/>
-        <w:numPr>
-          <w:ilvl w:val="1"/>
-          <w:numId w:val="1"/>
-        </w:numPr>
-        <w:rPr>
-          <w:lang w:val="en-US"/>
-        </w:rPr>
-      </w:pPr>
-      <w:r>
-        <w:rPr>
-          <w:lang w:val="en-US"/>
-        </w:rPr>
-        <w:t>Estimated using “</w:t>
-      </w:r>
+        <w:t>of species’ life history traits</w:t>
+      </w:r>
+    </w:p>
+    <w:p>
+      <w:pPr>
+        <w:pStyle w:val="ListParagraph"/>
+        <w:numPr>
+          <w:ilvl w:val="1"/>
+          <w:numId w:val="1"/>
+        </w:numPr>
+        <w:rPr>
+          <w:lang w:val="en-US"/>
+        </w:rPr>
+      </w:pPr>
+      <w:r>
+        <w:rPr>
+          <w:lang w:val="en-US"/>
+        </w:rPr>
+        <w:t xml:space="preserve">Estimated using “Temperature </w:t>
+      </w:r>
+      <w:proofErr w:type="spellStart"/>
+      <w:proofErr w:type="gramStart"/>
+      <w:r>
+        <w:rPr>
+          <w:lang w:val="en-US"/>
+        </w:rPr>
+        <w:t>responses.R</w:t>
+      </w:r>
+      <w:proofErr w:type="spellEnd"/>
+      <w:proofErr w:type="gramEnd"/>
+      <w:r>
+        <w:rPr>
+          <w:lang w:val="en-US"/>
+        </w:rPr>
+        <w:t>” and used in “DDE population dynamics.py”</w:t>
+      </w:r>
+    </w:p>
+    <w:p>
+      <w:pPr>
+        <w:pStyle w:val="ListParagraph"/>
+        <w:numPr>
+          <w:ilvl w:val="1"/>
+          <w:numId w:val="1"/>
+        </w:numPr>
+        <w:rPr>
+          <w:lang w:val="en-US"/>
+        </w:rPr>
+      </w:pPr>
+      <w:r>
+        <w:rPr>
+          <w:lang w:val="en-US"/>
+        </w:rPr>
+        <w:t xml:space="preserve">See “Temperature </w:t>
+      </w:r>
+      <w:proofErr w:type="spellStart"/>
+      <w:proofErr w:type="gramStart"/>
+      <w:r>
+        <w:rPr>
+          <w:lang w:val="en-US"/>
+        </w:rPr>
+        <w:t>responses.R</w:t>
+      </w:r>
+      <w:proofErr w:type="spellEnd"/>
+      <w:proofErr w:type="gramEnd"/>
+      <w:r>
+        <w:rPr>
+          <w:lang w:val="en-US"/>
+        </w:rPr>
+        <w:t>” for more information</w:t>
+      </w:r>
+    </w:p>
+    <w:p>
+      <w:pPr>
+        <w:pStyle w:val="ListParagraph"/>
+        <w:numPr>
+          <w:ilvl w:val="0"/>
+          <w:numId w:val="1"/>
+        </w:numPr>
+        <w:rPr>
+          <w:lang w:val="en-US"/>
+        </w:rPr>
+      </w:pPr>
       <w:r>
         <w:rPr>
           <w:lang w:val="en-US"/>
@@ -2769,6 +2669,156 @@
       </w:r>
       <w:proofErr w:type="spellEnd"/>
       <w:proofErr w:type="gramEnd"/>
+    </w:p>
+    <w:p>
+      <w:pPr>
+        <w:pStyle w:val="ListParagraph"/>
+        <w:numPr>
+          <w:ilvl w:val="1"/>
+          <w:numId w:val="1"/>
+        </w:numPr>
+        <w:rPr>
+          <w:lang w:val="en-US"/>
+        </w:rPr>
+      </w:pPr>
+      <w:r>
+        <w:rPr>
+          <w:lang w:val="en-US"/>
+        </w:rPr>
+        <w:t xml:space="preserve">R script for estimating species’ life history trait temperature responses using </w:t>
+      </w:r>
+      <w:proofErr w:type="spellStart"/>
+      <w:r>
+        <w:rPr>
+          <w:lang w:val="en-US"/>
+        </w:rPr>
+        <w:t>nls</w:t>
+      </w:r>
+      <w:proofErr w:type="spellEnd"/>
+      <w:r>
+        <w:rPr>
+          <w:lang w:val="en-US"/>
+        </w:rPr>
+        <w:t xml:space="preserve"> fits to data in “Temperature response data.csv”</w:t>
+      </w:r>
+    </w:p>
+    <w:p>
+      <w:pPr>
+        <w:pStyle w:val="ListParagraph"/>
+        <w:numPr>
+          <w:ilvl w:val="1"/>
+          <w:numId w:val="1"/>
+        </w:numPr>
+        <w:rPr>
+          <w:lang w:val="en-US"/>
+        </w:rPr>
+      </w:pPr>
+      <w:r>
+        <w:rPr>
+          <w:lang w:val="en-US"/>
+        </w:rPr>
+        <w:t>Must select a species and then carefully run each module for each life history trait, which yield parameter estimates and plots the fits to laboratory data</w:t>
+      </w:r>
+    </w:p>
+    <w:p>
+      <w:pPr>
+        <w:pStyle w:val="ListParagraph"/>
+        <w:numPr>
+          <w:ilvl w:val="1"/>
+          <w:numId w:val="1"/>
+        </w:numPr>
+        <w:rPr>
+          <w:lang w:val="en-US"/>
+        </w:rPr>
+      </w:pPr>
+      <w:r>
+        <w:rPr>
+          <w:lang w:val="en-US"/>
+        </w:rPr>
+        <w:t>Must manually enter temperature response parameters in “Temperature response parameters.csv”</w:t>
+      </w:r>
+    </w:p>
+    <w:p>
+      <w:pPr>
+        <w:pStyle w:val="ListParagraph"/>
+        <w:numPr>
+          <w:ilvl w:val="0"/>
+          <w:numId w:val="1"/>
+        </w:numPr>
+        <w:rPr>
+          <w:lang w:val="en-US"/>
+        </w:rPr>
+      </w:pPr>
+      <w:r>
+        <w:rPr>
+          <w:lang w:val="en-US"/>
+        </w:rPr>
+        <w:t xml:space="preserve">Time </w:t>
+      </w:r>
+      <w:proofErr w:type="spellStart"/>
+      <w:proofErr w:type="gramStart"/>
+      <w:r>
+        <w:rPr>
+          <w:lang w:val="en-US"/>
+        </w:rPr>
+        <w:t>series.R</w:t>
+      </w:r>
+      <w:proofErr w:type="spellEnd"/>
+      <w:proofErr w:type="gramEnd"/>
+    </w:p>
+    <w:p>
+      <w:pPr>
+        <w:pStyle w:val="ListParagraph"/>
+        <w:numPr>
+          <w:ilvl w:val="1"/>
+          <w:numId w:val="1"/>
+        </w:numPr>
+        <w:rPr>
+          <w:lang w:val="en-US"/>
+        </w:rPr>
+      </w:pPr>
+      <w:r>
+        <w:rPr>
+          <w:lang w:val="en-US"/>
+        </w:rPr>
+        <w:t>R script for plotting species’ population dynamics from “DDE population dynamics.py” and quantifying changes in population metrics and life history traits between historical and future time periods</w:t>
+      </w:r>
+    </w:p>
+    <w:p>
+      <w:pPr>
+        <w:pStyle w:val="ListParagraph"/>
+        <w:numPr>
+          <w:ilvl w:val="1"/>
+          <w:numId w:val="1"/>
+        </w:numPr>
+        <w:rPr>
+          <w:lang w:val="en-US"/>
+        </w:rPr>
+      </w:pPr>
+      <w:r>
+        <w:rPr>
+          <w:lang w:val="en-US"/>
+        </w:rPr>
+        <w:t>Also plots model population dynamics with time series census data (where available) for model validation</w:t>
+      </w:r>
+    </w:p>
+    <w:p>
+      <w:pPr>
+        <w:pStyle w:val="ListParagraph"/>
+        <w:numPr>
+          <w:ilvl w:val="1"/>
+          <w:numId w:val="1"/>
+        </w:numPr>
+        <w:rPr>
+          <w:lang w:val="en-US"/>
+        </w:rPr>
+      </w:pPr>
+      <w:r>
+        <w:rPr>
+          <w:lang w:val="en-US"/>
+        </w:rPr>
+        <w:t>Must select species (“Historical time series &lt;species&gt; &lt;location&gt;.csv</w:t>
+      </w:r>
       <w:r>
         <w:rPr>
           <w:lang w:val="en-US"/>
@@ -2779,303 +2829,13 @@
         <w:rPr>
           <w:lang w:val="en-US"/>
         </w:rPr>
-        <w:t xml:space="preserve"> and used in “</w:t>
-      </w:r>
-      <w:r>
-        <w:rPr>
-          <w:lang w:val="en-US"/>
-        </w:rPr>
-        <w:t>DDE population dynamics.py</w:t>
-      </w:r>
-      <w:r>
-        <w:rPr>
-          <w:lang w:val="en-US"/>
-        </w:rPr>
-        <w:t>”</w:t>
-      </w:r>
-    </w:p>
-    <w:p>
-      <w:pPr>
-        <w:pStyle w:val="ListParagraph"/>
-        <w:numPr>
-          <w:ilvl w:val="1"/>
-          <w:numId w:val="1"/>
-        </w:numPr>
-        <w:rPr>
-          <w:lang w:val="en-US"/>
-        </w:rPr>
-      </w:pPr>
-      <w:r>
-        <w:rPr>
-          <w:lang w:val="en-US"/>
-        </w:rPr>
-        <w:t xml:space="preserve">See “Temperature </w:t>
-      </w:r>
-      <w:proofErr w:type="spellStart"/>
-      <w:proofErr w:type="gramStart"/>
-      <w:r>
-        <w:rPr>
-          <w:lang w:val="en-US"/>
-        </w:rPr>
-        <w:t>responses.R</w:t>
-      </w:r>
-      <w:proofErr w:type="spellEnd"/>
-      <w:proofErr w:type="gramEnd"/>
-      <w:r>
-        <w:rPr>
-          <w:lang w:val="en-US"/>
-        </w:rPr>
-        <w:t>” for more information</w:t>
-      </w:r>
-    </w:p>
-    <w:p>
-      <w:pPr>
-        <w:pStyle w:val="ListParagraph"/>
-        <w:numPr>
-          <w:ilvl w:val="0"/>
-          <w:numId w:val="1"/>
-        </w:numPr>
-        <w:rPr>
-          <w:lang w:val="en-US"/>
-        </w:rPr>
-      </w:pPr>
-      <w:r>
-        <w:rPr>
-          <w:lang w:val="en-US"/>
-        </w:rPr>
-        <w:t xml:space="preserve">Temperature </w:t>
-      </w:r>
-      <w:proofErr w:type="spellStart"/>
-      <w:proofErr w:type="gramStart"/>
-      <w:r>
-        <w:rPr>
-          <w:lang w:val="en-US"/>
-        </w:rPr>
-        <w:t>responses.R</w:t>
-      </w:r>
-      <w:proofErr w:type="spellEnd"/>
-      <w:proofErr w:type="gramEnd"/>
-    </w:p>
-    <w:p>
-      <w:pPr>
-        <w:pStyle w:val="ListParagraph"/>
-        <w:numPr>
-          <w:ilvl w:val="1"/>
-          <w:numId w:val="1"/>
-        </w:numPr>
-        <w:rPr>
-          <w:lang w:val="en-US"/>
-        </w:rPr>
-      </w:pPr>
-      <w:r>
-        <w:rPr>
-          <w:lang w:val="en-US"/>
-        </w:rPr>
-        <w:t xml:space="preserve">R script for estimating species’ life history trait temperature responses using </w:t>
-      </w:r>
-      <w:proofErr w:type="spellStart"/>
-      <w:r>
-        <w:rPr>
-          <w:lang w:val="en-US"/>
-        </w:rPr>
-        <w:t>nls</w:t>
-      </w:r>
-      <w:proofErr w:type="spellEnd"/>
-      <w:r>
-        <w:rPr>
-          <w:lang w:val="en-US"/>
-        </w:rPr>
-        <w:t xml:space="preserve"> fits to data in “Temperature response data.csv”</w:t>
-      </w:r>
-    </w:p>
-    <w:p>
-      <w:pPr>
-        <w:pStyle w:val="ListParagraph"/>
-        <w:numPr>
-          <w:ilvl w:val="1"/>
-          <w:numId w:val="1"/>
-        </w:numPr>
-        <w:rPr>
-          <w:lang w:val="en-US"/>
-        </w:rPr>
-      </w:pPr>
-      <w:r>
-        <w:rPr>
-          <w:lang w:val="en-US"/>
-        </w:rPr>
-        <w:t>Must select a species and then carefully run each module for each life history trait, which yield parameter estimates and plots the fits to laboratory data</w:t>
-      </w:r>
-    </w:p>
-    <w:p>
-      <w:pPr>
-        <w:pStyle w:val="ListParagraph"/>
-        <w:numPr>
-          <w:ilvl w:val="1"/>
-          <w:numId w:val="1"/>
-        </w:numPr>
-        <w:rPr>
-          <w:lang w:val="en-US"/>
-        </w:rPr>
-      </w:pPr>
-      <w:r>
-        <w:rPr>
-          <w:lang w:val="en-US"/>
-        </w:rPr>
-        <w:t>Must manually enter temperature response parameters in “Temperature response parameters.csv”</w:t>
-      </w:r>
-    </w:p>
-    <w:p>
-      <w:pPr>
-        <w:pStyle w:val="ListParagraph"/>
-        <w:numPr>
-          <w:ilvl w:val="0"/>
-          <w:numId w:val="1"/>
-        </w:numPr>
-        <w:rPr>
-          <w:lang w:val="en-US"/>
-        </w:rPr>
-      </w:pPr>
-      <w:r>
-        <w:rPr>
-          <w:lang w:val="en-US"/>
-        </w:rPr>
-        <w:t xml:space="preserve">Time </w:t>
-      </w:r>
-      <w:proofErr w:type="spellStart"/>
-      <w:proofErr w:type="gramStart"/>
-      <w:r>
-        <w:rPr>
-          <w:lang w:val="en-US"/>
-        </w:rPr>
-        <w:t>series.R</w:t>
-      </w:r>
-      <w:proofErr w:type="spellEnd"/>
-      <w:proofErr w:type="gramEnd"/>
-    </w:p>
-    <w:p>
-      <w:pPr>
-        <w:pStyle w:val="ListParagraph"/>
-        <w:numPr>
-          <w:ilvl w:val="1"/>
-          <w:numId w:val="1"/>
-        </w:numPr>
-        <w:rPr>
-          <w:lang w:val="en-US"/>
-        </w:rPr>
-      </w:pPr>
-      <w:r>
-        <w:rPr>
-          <w:lang w:val="en-US"/>
-        </w:rPr>
-        <w:t>R script for plotting species’ population dynamics from “</w:t>
-      </w:r>
-      <w:r>
-        <w:rPr>
-          <w:lang w:val="en-US"/>
-        </w:rPr>
-        <w:t>DDE population dynamics.py”</w:t>
-      </w:r>
-      <w:r>
-        <w:rPr>
-          <w:lang w:val="en-US"/>
-        </w:rPr>
-        <w:t xml:space="preserve"> and quantifying changes in population metrics and life history traits between historical and future time periods</w:t>
-      </w:r>
-    </w:p>
-    <w:p>
-      <w:pPr>
-        <w:pStyle w:val="ListParagraph"/>
-        <w:numPr>
-          <w:ilvl w:val="1"/>
-          <w:numId w:val="1"/>
-        </w:numPr>
-        <w:rPr>
-          <w:lang w:val="en-US"/>
-        </w:rPr>
-      </w:pPr>
-      <w:r>
-        <w:rPr>
-          <w:lang w:val="en-US"/>
-        </w:rPr>
-        <w:t>Also plots model population dynamics with time series census data (where available) for model validation</w:t>
-      </w:r>
-    </w:p>
-    <w:p>
-      <w:pPr>
-        <w:pStyle w:val="ListParagraph"/>
-        <w:numPr>
-          <w:ilvl w:val="1"/>
-          <w:numId w:val="1"/>
-        </w:numPr>
-        <w:rPr>
-          <w:lang w:val="en-US"/>
-        </w:rPr>
-      </w:pPr>
-      <w:r>
-        <w:rPr>
-          <w:lang w:val="en-US"/>
-        </w:rPr>
-        <w:t>Must select species (“</w:t>
-      </w:r>
-      <w:r>
-        <w:rPr>
-          <w:lang w:val="en-US"/>
-        </w:rPr>
-        <w:t>Historical time series &lt;species&gt; &lt;location&gt;.csv</w:t>
-      </w:r>
-      <w:r>
-        <w:rPr>
-          <w:lang w:val="en-US"/>
-        </w:rPr>
-        <w:t>”</w:t>
-      </w:r>
-      <w:r>
-        <w:rPr>
-          <w:lang w:val="en-US"/>
-        </w:rPr>
-        <w:t xml:space="preserve"> and </w:t>
-      </w:r>
-      <w:r>
-        <w:rPr>
-          <w:lang w:val="en-US"/>
-        </w:rPr>
-        <w:t>“</w:t>
-      </w:r>
-      <w:r>
-        <w:rPr>
-          <w:lang w:val="en-US"/>
-        </w:rPr>
-        <w:t>Future</w:t>
-      </w:r>
-      <w:r>
-        <w:rPr>
-          <w:lang w:val="en-US"/>
-        </w:rPr>
-        <w:t xml:space="preserve"> time series &lt;species&gt; &lt;location&gt;.csv</w:t>
-      </w:r>
-      <w:r>
-        <w:rPr>
-          <w:lang w:val="en-US"/>
-        </w:rPr>
-        <w:t>”)</w:t>
-      </w:r>
-      <w:r>
-        <w:rPr>
-          <w:lang w:val="en-US"/>
-        </w:rPr>
-        <w:t xml:space="preserve"> and location of census data (“</w:t>
-      </w:r>
-      <w:r>
-        <w:rPr>
-          <w:lang w:val="en-US"/>
-        </w:rPr>
-        <w:t>Population data &lt;location&gt;.csv</w:t>
-      </w:r>
-      <w:r>
-        <w:rPr>
-          <w:lang w:val="en-US"/>
-        </w:rPr>
-        <w:t>”)</w:t>
+        <w:t xml:space="preserve"> and “Future time series &lt;species&gt; &lt;location&gt;.csv</w:t>
+      </w:r>
+      <w:r>
+        <w:rPr>
+          <w:lang w:val="en-US"/>
+        </w:rPr>
+        <w:t>”) and location of census data (“Population data &lt;location&gt;.csv”)</w:t>
       </w:r>
       <w:r>
         <w:rPr>
@@ -3089,20 +2849,6 @@
         </w:rPr>
         <w:t xml:space="preserve"> if available</w:t>
       </w:r>
-    </w:p>
-    <w:p>
-      <w:pPr>
-        <w:rPr>
-          <w:lang w:val="en-US"/>
-        </w:rPr>
-      </w:pPr>
-    </w:p>
-    <w:p>
-      <w:pPr>
-        <w:rPr>
-          <w:lang w:val="en-US"/>
-        </w:rPr>
-      </w:pPr>
     </w:p>
     <w:p>
       <w:pPr>
@@ -3137,6 +2883,1378 @@
           <w:lang w:val="en-US"/>
         </w:rPr>
       </w:pPr>
+      <w:r>
+        <w:rPr>
+          <w:b/>
+          <w:bCs/>
+          <w:noProof/>
+          <w:lang w:val="en-US"/>
+        </w:rPr>
+        <w:drawing>
+          <wp:inline distT="0" distB="0" distL="0" distR="0" wp14:anchorId="6A83ED79" wp14:editId="04123AB2">
+            <wp:extent cx="5731510" cy="2556510"/>
+            <wp:effectExtent l="0" t="0" r="0" b="0"/>
+            <wp:docPr id="1" name="Picture 1"/>
+            <wp:cNvGraphicFramePr>
+              <a:graphicFrameLocks xmlns:a="http://schemas.openxmlformats.org/drawingml/2006/main" noChangeAspect="1"/>
+            </wp:cNvGraphicFramePr>
+            <a:graphic xmlns:a="http://schemas.openxmlformats.org/drawingml/2006/main">
+              <a:graphicData uri="http://schemas.openxmlformats.org/drawingml/2006/picture">
+                <pic:pic xmlns:pic="http://schemas.openxmlformats.org/drawingml/2006/picture">
+                  <pic:nvPicPr>
+                    <pic:cNvPr id="1" name="Picture 1"/>
+                    <pic:cNvPicPr/>
+                  </pic:nvPicPr>
+                  <pic:blipFill>
+                    <a:blip r:embed="rId8">
+                      <a:extLst>
+                        <a:ext uri="{28A0092B-C50C-407E-A947-70E740481C1C}">
+                          <a14:useLocalDpi xmlns:a14="http://schemas.microsoft.com/office/drawing/2010/main" val="0"/>
+                        </a:ext>
+                      </a:extLst>
+                    </a:blip>
+                    <a:stretch>
+                      <a:fillRect/>
+                    </a:stretch>
+                  </pic:blipFill>
+                  <pic:spPr>
+                    <a:xfrm>
+                      <a:off x="0" y="0"/>
+                      <a:ext cx="5731510" cy="2556510"/>
+                    </a:xfrm>
+                    <a:prstGeom prst="rect">
+                      <a:avLst/>
+                    </a:prstGeom>
+                  </pic:spPr>
+                </pic:pic>
+              </a:graphicData>
+            </a:graphic>
+          </wp:inline>
+        </w:drawing>
+      </w:r>
+    </w:p>
+    <w:p>
+      <w:pPr>
+        <w:rPr>
+          <w:b/>
+          <w:bCs/>
+          <w:lang w:val="en-US"/>
+        </w:rPr>
+      </w:pPr>
+    </w:p>
+    <w:p>
+      <w:pPr>
+        <w:rPr>
+          <w:b/>
+          <w:bCs/>
+          <w:lang w:val="en-US"/>
+        </w:rPr>
+      </w:pPr>
+      <w:r>
+        <w:rPr>
+          <w:b/>
+          <w:bCs/>
+          <w:lang w:val="en-US"/>
+        </w:rPr>
+        <w:t>Protocols</w:t>
+      </w:r>
+    </w:p>
+    <w:p>
+      <w:pPr>
+        <w:rPr>
+          <w:lang w:val="en-US"/>
+        </w:rPr>
+      </w:pPr>
+      <w:r>
+        <w:rPr>
+          <w:lang w:val="en-US"/>
+        </w:rPr>
+        <w:t>Downloading historical climate data</w:t>
+      </w:r>
+    </w:p>
+    <w:p>
+      <w:pPr>
+        <w:pStyle w:val="ListParagraph"/>
+        <w:numPr>
+          <w:ilvl w:val="0"/>
+          <w:numId w:val="2"/>
+        </w:numPr>
+        <w:rPr>
+          <w:lang w:val="en-US"/>
+        </w:rPr>
+      </w:pPr>
+      <w:r>
+        <w:rPr>
+          <w:lang w:val="en-US"/>
+        </w:rPr>
+        <w:t xml:space="preserve">Open “Read climate </w:t>
+      </w:r>
+      <w:proofErr w:type="spellStart"/>
+      <w:proofErr w:type="gramStart"/>
+      <w:r>
+        <w:rPr>
+          <w:lang w:val="en-US"/>
+        </w:rPr>
+        <w:t>data.R</w:t>
+      </w:r>
+      <w:proofErr w:type="spellEnd"/>
+      <w:proofErr w:type="gramEnd"/>
+      <w:r>
+        <w:rPr>
+          <w:lang w:val="en-US"/>
+        </w:rPr>
+        <w:t xml:space="preserve">”  and navigate web browser to: </w:t>
+      </w:r>
+      <w:hyperlink r:id="rId9" w:history="1">
+        <w:r>
+          <w:rPr>
+            <w:rStyle w:val="Hyperlink"/>
+            <w:lang w:val="en-US"/>
+          </w:rPr>
+          <w:t>http://climexp.knmi.nl/selectdailyseries.cgi?id=someone@somewhere</w:t>
+        </w:r>
+      </w:hyperlink>
+      <w:r>
+        <w:rPr>
+          <w:lang w:val="en-US"/>
+        </w:rPr>
+        <w:t xml:space="preserve"> </w:t>
+      </w:r>
+    </w:p>
+    <w:p>
+      <w:pPr>
+        <w:pStyle w:val="ListParagraph"/>
+        <w:numPr>
+          <w:ilvl w:val="0"/>
+          <w:numId w:val="2"/>
+        </w:numPr>
+        <w:rPr>
+          <w:lang w:val="en-US"/>
+        </w:rPr>
+      </w:pPr>
+      <w:r>
+        <w:rPr>
+          <w:lang w:val="en-US"/>
+        </w:rPr>
+        <w:t>Under GHCN-D, click “minimum temperature”</w:t>
+      </w:r>
+    </w:p>
+    <w:p>
+      <w:pPr>
+        <w:pStyle w:val="ListParagraph"/>
+        <w:numPr>
+          <w:ilvl w:val="0"/>
+          <w:numId w:val="2"/>
+        </w:numPr>
+        <w:rPr>
+          <w:lang w:val="en-US"/>
+        </w:rPr>
+      </w:pPr>
+      <w:r>
+        <w:rPr>
+          <w:lang w:val="en-US"/>
+        </w:rPr>
+        <w:t xml:space="preserve">Enter latitude and longitude from “Insect </w:t>
+      </w:r>
+      <w:proofErr w:type="spellStart"/>
+      <w:proofErr w:type="gramStart"/>
+      <w:r>
+        <w:rPr>
+          <w:lang w:val="en-US"/>
+        </w:rPr>
+        <w:t>database.xlxs</w:t>
+      </w:r>
+      <w:proofErr w:type="spellEnd"/>
+      <w:proofErr w:type="gramEnd"/>
+      <w:r>
+        <w:rPr>
+          <w:lang w:val="en-US"/>
+        </w:rPr>
+        <w:t>” under the second bullet point of the “Select” section</w:t>
+      </w:r>
+    </w:p>
+    <w:p>
+      <w:pPr>
+        <w:pStyle w:val="ListParagraph"/>
+        <w:numPr>
+          <w:ilvl w:val="0"/>
+          <w:numId w:val="2"/>
+        </w:numPr>
+        <w:rPr>
+          <w:lang w:val="en-US"/>
+        </w:rPr>
+      </w:pPr>
+      <w:r>
+        <w:rPr>
+          <w:lang w:val="en-US"/>
+        </w:rPr>
+        <w:t>Under “Time, distance” section, click “Get stations”</w:t>
+      </w:r>
+    </w:p>
+    <w:p>
+      <w:pPr>
+        <w:pStyle w:val="ListParagraph"/>
+        <w:numPr>
+          <w:ilvl w:val="0"/>
+          <w:numId w:val="2"/>
+        </w:numPr>
+        <w:rPr>
+          <w:lang w:val="en-US"/>
+        </w:rPr>
+      </w:pPr>
+      <w:r>
+        <w:rPr>
+          <w:lang w:val="en-US"/>
+        </w:rPr>
+        <w:t>Select climate station based on the following criteria</w:t>
+      </w:r>
+    </w:p>
+    <w:p>
+      <w:pPr>
+        <w:pStyle w:val="ListParagraph"/>
+        <w:numPr>
+          <w:ilvl w:val="1"/>
+          <w:numId w:val="2"/>
+        </w:numPr>
+        <w:rPr>
+          <w:lang w:val="en-US"/>
+        </w:rPr>
+      </w:pPr>
+      <w:r>
+        <w:rPr>
+          <w:lang w:val="en-US"/>
+        </w:rPr>
+        <w:t>First, select the climate station with the c</w:t>
+      </w:r>
+      <w:r>
+        <w:rPr>
+          <w:lang w:val="en-US"/>
+        </w:rPr>
+        <w:t>losest latitude (1</w:t>
+      </w:r>
+      <w:r>
+        <w:rPr>
+          <w:vertAlign w:val="superscript"/>
+          <w:lang w:val="en-US"/>
+        </w:rPr>
+        <w:t>st</w:t>
+      </w:r>
+      <w:r>
+        <w:rPr>
+          <w:lang w:val="en-US"/>
+        </w:rPr>
+        <w:t xml:space="preserve"> priority) and longitude (2</w:t>
+      </w:r>
+      <w:r>
+        <w:rPr>
+          <w:vertAlign w:val="superscript"/>
+          <w:lang w:val="en-US"/>
+        </w:rPr>
+        <w:t>nd</w:t>
+      </w:r>
+      <w:r>
+        <w:rPr>
+          <w:lang w:val="en-US"/>
+        </w:rPr>
+        <w:t xml:space="preserve"> priority) to </w:t>
+      </w:r>
+      <w:r>
+        <w:rPr>
+          <w:lang w:val="en-US"/>
+        </w:rPr>
+        <w:t>those</w:t>
+      </w:r>
+      <w:r>
+        <w:rPr>
+          <w:lang w:val="en-US"/>
+        </w:rPr>
+        <w:t xml:space="preserve"> entered in step 3 (generally, this is the top result), this</w:t>
+      </w:r>
+      <w:r>
+        <w:rPr>
+          <w:lang w:val="en-US"/>
+        </w:rPr>
+        <w:t xml:space="preserve"> climate station</w:t>
+      </w:r>
+      <w:r>
+        <w:rPr>
+          <w:lang w:val="en-US"/>
+        </w:rPr>
+        <w:t xml:space="preserve"> becomes the</w:t>
+      </w:r>
+      <w:r>
+        <w:rPr>
+          <w:lang w:val="en-US"/>
+        </w:rPr>
+        <w:t xml:space="preserve"> ‘candidate station’ </w:t>
+      </w:r>
+      <w:r>
+        <w:rPr>
+          <w:lang w:val="en-US"/>
+        </w:rPr>
+        <w:t xml:space="preserve"> </w:t>
+      </w:r>
+    </w:p>
+    <w:p>
+      <w:pPr>
+        <w:pStyle w:val="ListParagraph"/>
+        <w:numPr>
+          <w:ilvl w:val="1"/>
+          <w:numId w:val="2"/>
+        </w:numPr>
+        <w:rPr>
+          <w:lang w:val="en-US"/>
+        </w:rPr>
+      </w:pPr>
+      <w:r>
+        <w:rPr>
+          <w:lang w:val="en-US"/>
+        </w:rPr>
+        <w:t>S</w:t>
+      </w:r>
+      <w:r>
+        <w:rPr>
+          <w:lang w:val="en-US"/>
+        </w:rPr>
+        <w:t>econd, s</w:t>
+      </w:r>
+      <w:r>
+        <w:rPr>
+          <w:lang w:val="en-US"/>
+        </w:rPr>
+        <w:t xml:space="preserve">can the other climate stations listed, if one of these stations has significantly more years of data (&gt;15 years) </w:t>
+      </w:r>
+      <w:r>
+        <w:rPr>
+          <w:lang w:val="en-US"/>
+        </w:rPr>
+        <w:t xml:space="preserve">or more recent data (last year &gt;5 years more recent) </w:t>
+      </w:r>
+      <w:r>
+        <w:rPr>
+          <w:lang w:val="en-US"/>
+        </w:rPr>
+        <w:t>than the candidate station, calculate the difference in latitude and longitude between th</w:t>
+      </w:r>
+      <w:r>
+        <w:rPr>
+          <w:lang w:val="en-US"/>
+        </w:rPr>
+        <w:t>e</w:t>
+      </w:r>
+      <w:r>
+        <w:rPr>
+          <w:lang w:val="en-US"/>
+        </w:rPr>
+        <w:t>s</w:t>
+      </w:r>
+      <w:r>
+        <w:rPr>
+          <w:lang w:val="en-US"/>
+        </w:rPr>
+        <w:t>e</w:t>
+      </w:r>
+      <w:r>
+        <w:rPr>
+          <w:lang w:val="en-US"/>
+        </w:rPr>
+        <w:t xml:space="preserve"> </w:t>
+      </w:r>
+      <w:r>
+        <w:rPr>
+          <w:lang w:val="en-US"/>
+        </w:rPr>
+        <w:t>‘</w:t>
+      </w:r>
+      <w:r>
+        <w:rPr>
+          <w:lang w:val="en-US"/>
+        </w:rPr>
+        <w:t>alternative</w:t>
+      </w:r>
+      <w:r>
+        <w:rPr>
+          <w:lang w:val="en-US"/>
+        </w:rPr>
+        <w:t xml:space="preserve"> station</w:t>
+      </w:r>
+      <w:r>
+        <w:rPr>
+          <w:lang w:val="en-US"/>
+        </w:rPr>
+        <w:t>s</w:t>
+      </w:r>
+      <w:r>
+        <w:rPr>
+          <w:lang w:val="en-US"/>
+        </w:rPr>
+        <w:t>’</w:t>
+      </w:r>
+      <w:r>
+        <w:rPr>
+          <w:lang w:val="en-US"/>
+        </w:rPr>
+        <w:t xml:space="preserve"> and the candidate station</w:t>
+      </w:r>
+      <w:r>
+        <w:rPr>
+          <w:lang w:val="en-US"/>
+        </w:rPr>
+        <w:t xml:space="preserve"> from step 5a</w:t>
+      </w:r>
+    </w:p>
+    <w:p>
+      <w:pPr>
+        <w:pStyle w:val="ListParagraph"/>
+        <w:numPr>
+          <w:ilvl w:val="1"/>
+          <w:numId w:val="2"/>
+        </w:numPr>
+        <w:rPr>
+          <w:lang w:val="en-US"/>
+        </w:rPr>
+      </w:pPr>
+      <w:r>
+        <w:rPr>
+          <w:lang w:val="en-US"/>
+        </w:rPr>
+        <w:t>The IPCC CMIP6 climate model has a resolution of 1 degree in latitude and 1.5 de</w:t>
+      </w:r>
+      <w:r>
+        <w:rPr>
+          <w:lang w:val="en-US"/>
+        </w:rPr>
+        <w:t xml:space="preserve">grees in longitude, so if </w:t>
+      </w:r>
+      <w:r>
+        <w:rPr>
+          <w:lang w:val="en-US"/>
+        </w:rPr>
+        <w:t>an</w:t>
+      </w:r>
+      <w:r>
+        <w:rPr>
+          <w:lang w:val="en-US"/>
+        </w:rPr>
+        <w:t xml:space="preserve"> </w:t>
+      </w:r>
+      <w:r>
+        <w:rPr>
+          <w:lang w:val="en-US"/>
+        </w:rPr>
+        <w:t>alternative</w:t>
+      </w:r>
+      <w:r>
+        <w:rPr>
+          <w:lang w:val="en-US"/>
+        </w:rPr>
+        <w:t xml:space="preserve"> station is less than 1 degree in latitude and (ideally) less than 1.5 degrees in longitude from the candidate station, select the </w:t>
+      </w:r>
+      <w:r>
+        <w:rPr>
+          <w:lang w:val="en-US"/>
+        </w:rPr>
+        <w:t>alternative</w:t>
+      </w:r>
+      <w:r>
+        <w:rPr>
+          <w:lang w:val="en-US"/>
+        </w:rPr>
+        <w:t xml:space="preserve"> statio</w:t>
+      </w:r>
+      <w:r>
+        <w:rPr>
+          <w:lang w:val="en-US"/>
+        </w:rPr>
+        <w:t>n</w:t>
+      </w:r>
+    </w:p>
+    <w:p>
+      <w:pPr>
+        <w:pStyle w:val="ListParagraph"/>
+        <w:numPr>
+          <w:ilvl w:val="1"/>
+          <w:numId w:val="2"/>
+        </w:numPr>
+        <w:rPr>
+          <w:lang w:val="en-US"/>
+        </w:rPr>
+      </w:pPr>
+      <w:r>
+        <w:rPr>
+          <w:lang w:val="en-US"/>
+        </w:rPr>
+        <w:t xml:space="preserve">Generally, the station selected in step 5a will be used. If there are multiple possible stations after going through steps 5b and 5c, please email me </w:t>
+      </w:r>
+    </w:p>
+    <w:p>
+      <w:pPr>
+        <w:pStyle w:val="ListParagraph"/>
+        <w:numPr>
+          <w:ilvl w:val="0"/>
+          <w:numId w:val="2"/>
+        </w:numPr>
+        <w:rPr>
+          <w:lang w:val="en-US"/>
+        </w:rPr>
+      </w:pPr>
+      <w:r>
+        <w:rPr>
+          <w:lang w:val="en-US"/>
+        </w:rPr>
+        <w:t>Click “get data” under selected climate station</w:t>
+      </w:r>
+    </w:p>
+    <w:p>
+      <w:pPr>
+        <w:pStyle w:val="ListParagraph"/>
+        <w:numPr>
+          <w:ilvl w:val="0"/>
+          <w:numId w:val="2"/>
+        </w:numPr>
+        <w:rPr>
+          <w:lang w:val="en-US"/>
+        </w:rPr>
+      </w:pPr>
+      <w:r>
+        <w:rPr>
+          <w:lang w:val="en-US"/>
+        </w:rPr>
+        <w:t>Under “Time series”, v</w:t>
+      </w:r>
+      <w:r>
+        <w:rPr>
+          <w:lang w:val="en-US"/>
+        </w:rPr>
+        <w:t>iew</w:t>
+      </w:r>
+      <w:r>
+        <w:rPr>
+          <w:lang w:val="en-US"/>
+        </w:rPr>
+        <w:t xml:space="preserve"> the top </w:t>
+      </w:r>
+      <w:r>
+        <w:rPr>
+          <w:lang w:val="en-US"/>
+        </w:rPr>
+        <w:t>graph</w:t>
+      </w:r>
+      <w:r>
+        <w:rPr>
+          <w:lang w:val="en-US"/>
+        </w:rPr>
+        <w:t xml:space="preserve"> </w:t>
+      </w:r>
+      <w:r>
+        <w:rPr>
+          <w:lang w:val="en-US"/>
+        </w:rPr>
+        <w:t>plotting</w:t>
+      </w:r>
+      <w:r>
+        <w:rPr>
+          <w:lang w:val="en-US"/>
+        </w:rPr>
+        <w:t xml:space="preserve"> temperature [Celsius] v</w:t>
+      </w:r>
+      <w:r>
+        <w:rPr>
+          <w:lang w:val="en-US"/>
+        </w:rPr>
+        <w:t>ersu</w:t>
+      </w:r>
+      <w:r>
+        <w:rPr>
+          <w:lang w:val="en-US"/>
+        </w:rPr>
+        <w:t>s year</w:t>
+      </w:r>
+      <w:r>
+        <w:rPr>
+          <w:lang w:val="en-US"/>
+        </w:rPr>
+        <w:t>.</w:t>
+      </w:r>
+      <w:r>
+        <w:rPr>
+          <w:lang w:val="en-US"/>
+        </w:rPr>
+        <w:t xml:space="preserve"> </w:t>
+      </w:r>
+      <w:r>
+        <w:rPr>
+          <w:lang w:val="en-US"/>
+        </w:rPr>
+        <w:t>I</w:t>
+      </w:r>
+      <w:r>
+        <w:rPr>
+          <w:lang w:val="en-US"/>
+        </w:rPr>
+        <w:t>f there are significant time gaps</w:t>
+      </w:r>
+      <w:r>
+        <w:rPr>
+          <w:lang w:val="en-US"/>
+        </w:rPr>
+        <w:t xml:space="preserve"> (&gt;5 years) between </w:t>
+      </w:r>
+      <w:r>
+        <w:rPr>
+          <w:lang w:val="en-US"/>
+        </w:rPr>
+        <w:t xml:space="preserve">the </w:t>
+      </w:r>
+      <w:r>
+        <w:rPr>
+          <w:lang w:val="en-US"/>
+        </w:rPr>
+        <w:t>data, view the plot</w:t>
+      </w:r>
+      <w:r>
+        <w:rPr>
+          <w:lang w:val="en-US"/>
+        </w:rPr>
+        <w:t>s</w:t>
+      </w:r>
+      <w:r>
+        <w:rPr>
+          <w:lang w:val="en-US"/>
+        </w:rPr>
+        <w:t xml:space="preserve"> for any </w:t>
+      </w:r>
+      <w:r>
+        <w:rPr>
+          <w:lang w:val="en-US"/>
+        </w:rPr>
+        <w:t>alternative stations from step 5b and select the climate station with the fewest gaps i</w:t>
+      </w:r>
+      <w:r>
+        <w:rPr>
+          <w:lang w:val="en-US"/>
+        </w:rPr>
+        <w:t>n the record</w:t>
+      </w:r>
+      <w:r>
+        <w:rPr>
+          <w:lang w:val="en-US"/>
+        </w:rPr>
+        <w:t xml:space="preserve"> (email me if </w:t>
+      </w:r>
+      <w:r>
+        <w:rPr>
+          <w:lang w:val="en-US"/>
+        </w:rPr>
+        <w:t xml:space="preserve">it is </w:t>
+      </w:r>
+      <w:r>
+        <w:rPr>
+          <w:lang w:val="en-US"/>
+        </w:rPr>
+        <w:t>unclear which station should be used)</w:t>
+      </w:r>
+    </w:p>
+    <w:p>
+      <w:pPr>
+        <w:pStyle w:val="ListParagraph"/>
+        <w:numPr>
+          <w:ilvl w:val="0"/>
+          <w:numId w:val="2"/>
+        </w:numPr>
+        <w:rPr>
+          <w:lang w:val="en-US"/>
+        </w:rPr>
+      </w:pPr>
+      <w:r>
+        <w:rPr>
+          <w:lang w:val="en-US"/>
+        </w:rPr>
+        <w:t>After confirming the station in step 7, click “raw data” (I open it in a new tab)</w:t>
+      </w:r>
+    </w:p>
+    <w:p>
+      <w:pPr>
+        <w:pStyle w:val="ListParagraph"/>
+        <w:numPr>
+          <w:ilvl w:val="0"/>
+          <w:numId w:val="2"/>
+        </w:numPr>
+        <w:rPr>
+          <w:lang w:val="en-US"/>
+        </w:rPr>
+      </w:pPr>
+      <w:r>
+        <w:rPr>
+          <w:lang w:val="en-US"/>
+        </w:rPr>
+        <w:t xml:space="preserve">Open “Climate stations.xlsx” and under the row corresponding to the </w:t>
+      </w:r>
+      <w:r>
+        <w:rPr>
+          <w:lang w:val="en-US"/>
+        </w:rPr>
+        <w:t xml:space="preserve">insect at the latitude entered in step 3, </w:t>
+      </w:r>
+      <w:r>
+        <w:rPr>
+          <w:lang w:val="en-US"/>
+        </w:rPr>
+        <w:t>enter the station</w:t>
+      </w:r>
+      <w:r>
+        <w:rPr>
+          <w:lang w:val="en-US"/>
+        </w:rPr>
+        <w:t xml:space="preserve"> name</w:t>
+      </w:r>
+      <w:r>
+        <w:rPr>
+          <w:lang w:val="en-US"/>
+        </w:rPr>
+        <w:t xml:space="preserve"> (“Name”), </w:t>
+      </w:r>
+      <w:r>
+        <w:rPr>
+          <w:lang w:val="en-US"/>
+        </w:rPr>
+        <w:t xml:space="preserve">its exact </w:t>
+      </w:r>
+      <w:r>
+        <w:rPr>
+          <w:lang w:val="en-US"/>
+        </w:rPr>
+        <w:t>latitude (“Lat”)</w:t>
+      </w:r>
+      <w:r>
+        <w:rPr>
+          <w:lang w:val="en-US"/>
+        </w:rPr>
+        <w:t xml:space="preserve"> </w:t>
+      </w:r>
+      <w:r>
+        <w:rPr>
+          <w:lang w:val="en-US"/>
+        </w:rPr>
+        <w:lastRenderedPageBreak/>
+        <w:t>and</w:t>
+      </w:r>
+      <w:r>
+        <w:rPr>
+          <w:lang w:val="en-US"/>
+        </w:rPr>
+        <w:t xml:space="preserve"> longitude (“Lon”), elevation (“</w:t>
+      </w:r>
+      <w:proofErr w:type="spellStart"/>
+      <w:r>
+        <w:rPr>
+          <w:lang w:val="en-US"/>
+        </w:rPr>
+        <w:t>Elev</w:t>
+      </w:r>
+      <w:proofErr w:type="spellEnd"/>
+      <w:r>
+        <w:rPr>
+          <w:lang w:val="en-US"/>
+        </w:rPr>
+        <w:t xml:space="preserve">”), station code (“Code”), WMO </w:t>
+      </w:r>
+      <w:r>
+        <w:rPr>
+          <w:lang w:val="en-US"/>
+        </w:rPr>
+        <w:t>code</w:t>
+      </w:r>
+      <w:r>
+        <w:rPr>
+          <w:lang w:val="en-US"/>
+        </w:rPr>
+        <w:t xml:space="preserve"> (“WMO”), start date (“</w:t>
+      </w:r>
+      <w:proofErr w:type="spellStart"/>
+      <w:r>
+        <w:rPr>
+          <w:lang w:val="en-US"/>
+        </w:rPr>
+        <w:t>Start_yr</w:t>
+      </w:r>
+      <w:proofErr w:type="spellEnd"/>
+      <w:r>
+        <w:rPr>
+          <w:lang w:val="en-US"/>
+        </w:rPr>
+        <w:t>”, “</w:t>
+      </w:r>
+      <w:proofErr w:type="spellStart"/>
+      <w:r>
+        <w:rPr>
+          <w:lang w:val="en-US"/>
+        </w:rPr>
+        <w:t>Start_mo</w:t>
+      </w:r>
+      <w:proofErr w:type="spellEnd"/>
+      <w:r>
+        <w:rPr>
+          <w:lang w:val="en-US"/>
+        </w:rPr>
+        <w:t>”, and “</w:t>
+      </w:r>
+      <w:proofErr w:type="spellStart"/>
+      <w:r>
+        <w:rPr>
+          <w:lang w:val="en-US"/>
+        </w:rPr>
+        <w:t>Start_day</w:t>
+      </w:r>
+      <w:proofErr w:type="spellEnd"/>
+      <w:r>
+        <w:rPr>
+          <w:lang w:val="en-US"/>
+        </w:rPr>
+        <w:t>”) and end date (“</w:t>
+      </w:r>
+      <w:proofErr w:type="spellStart"/>
+      <w:r>
+        <w:rPr>
+          <w:lang w:val="en-US"/>
+        </w:rPr>
+        <w:t>End_yr</w:t>
+      </w:r>
+      <w:proofErr w:type="spellEnd"/>
+      <w:r>
+        <w:rPr>
+          <w:lang w:val="en-US"/>
+        </w:rPr>
+        <w:t>”, “</w:t>
+      </w:r>
+      <w:proofErr w:type="spellStart"/>
+      <w:r>
+        <w:rPr>
+          <w:lang w:val="en-US"/>
+        </w:rPr>
+        <w:t>End_mo</w:t>
+      </w:r>
+      <w:proofErr w:type="spellEnd"/>
+      <w:r>
+        <w:rPr>
+          <w:lang w:val="en-US"/>
+        </w:rPr>
+        <w:t>”, and “</w:t>
+      </w:r>
+      <w:proofErr w:type="spellStart"/>
+      <w:r>
+        <w:rPr>
+          <w:lang w:val="en-US"/>
+        </w:rPr>
+        <w:t>End_day</w:t>
+      </w:r>
+      <w:proofErr w:type="spellEnd"/>
+      <w:r>
+        <w:rPr>
+          <w:lang w:val="en-US"/>
+        </w:rPr>
+        <w:t>”)</w:t>
+      </w:r>
+    </w:p>
+    <w:p>
+      <w:pPr>
+        <w:pStyle w:val="ListParagraph"/>
+        <w:numPr>
+          <w:ilvl w:val="0"/>
+          <w:numId w:val="2"/>
+        </w:numPr>
+        <w:rPr>
+          <w:lang w:val="en-US"/>
+        </w:rPr>
+      </w:pPr>
+      <w:r>
+        <w:rPr>
+          <w:lang w:val="en-US"/>
+        </w:rPr>
+        <w:t>Return to the “Time series”</w:t>
+      </w:r>
+      <w:r>
+        <w:rPr>
+          <w:lang w:val="en-US"/>
+        </w:rPr>
+        <w:t xml:space="preserve"> webpage, and click on “</w:t>
+      </w:r>
+      <w:proofErr w:type="spellStart"/>
+      <w:r>
+        <w:rPr>
+          <w:lang w:val="en-US"/>
+        </w:rPr>
+        <w:t>netcdf</w:t>
+      </w:r>
+      <w:proofErr w:type="spellEnd"/>
+      <w:r>
+        <w:rPr>
+          <w:lang w:val="en-US"/>
+        </w:rPr>
+        <w:t xml:space="preserve">”, “Download </w:t>
+      </w:r>
+      <w:proofErr w:type="spellStart"/>
+      <w:r>
+        <w:rPr>
+          <w:lang w:val="en-US"/>
+        </w:rPr>
+        <w:t>netcdf</w:t>
+      </w:r>
+      <w:proofErr w:type="spellEnd"/>
+      <w:r>
+        <w:rPr>
+          <w:lang w:val="en-US"/>
+        </w:rPr>
+        <w:t xml:space="preserve"> file” and select “save file” to download the data</w:t>
+      </w:r>
+    </w:p>
+    <w:p>
+      <w:pPr>
+        <w:pStyle w:val="ListParagraph"/>
+        <w:numPr>
+          <w:ilvl w:val="0"/>
+          <w:numId w:val="2"/>
+        </w:numPr>
+        <w:rPr>
+          <w:lang w:val="en-US"/>
+        </w:rPr>
+      </w:pPr>
+      <w:r>
+        <w:rPr>
+          <w:lang w:val="en-US"/>
+        </w:rPr>
+        <w:t xml:space="preserve">Navigate to Download folder, and rename the file “Historical </w:t>
+      </w:r>
+      <w:proofErr w:type="spellStart"/>
+      <w:r>
+        <w:rPr>
+          <w:lang w:val="en-US"/>
+        </w:rPr>
+        <w:t>Tmin</w:t>
+      </w:r>
+      <w:proofErr w:type="spellEnd"/>
+      <w:r>
+        <w:rPr>
+          <w:lang w:val="en-US"/>
+        </w:rPr>
+        <w:t xml:space="preserve"> &lt;location&gt;.</w:t>
+      </w:r>
+      <w:proofErr w:type="spellStart"/>
+      <w:r>
+        <w:rPr>
+          <w:lang w:val="en-US"/>
+        </w:rPr>
+        <w:t>nc</w:t>
+      </w:r>
+      <w:proofErr w:type="spellEnd"/>
+      <w:r>
+        <w:rPr>
+          <w:lang w:val="en-US"/>
+        </w:rPr>
+        <w:t>”, where &lt;location&gt; is the location of the insect in “Insect database.xlsx”</w:t>
+      </w:r>
+    </w:p>
+    <w:p>
+      <w:pPr>
+        <w:pStyle w:val="ListParagraph"/>
+        <w:numPr>
+          <w:ilvl w:val="0"/>
+          <w:numId w:val="2"/>
+        </w:numPr>
+        <w:rPr>
+          <w:b/>
+          <w:bCs/>
+          <w:lang w:val="en-US"/>
+        </w:rPr>
+      </w:pPr>
+      <w:r>
+        <w:rPr>
+          <w:lang w:val="en-US"/>
+        </w:rPr>
+        <w:t xml:space="preserve">Repeat steps </w:t>
+      </w:r>
+      <w:r>
+        <w:rPr>
+          <w:lang w:val="en-US"/>
+        </w:rPr>
+        <w:t>1-11 for the maximum temperature</w:t>
+      </w:r>
+      <w:r>
+        <w:rPr>
+          <w:lang w:val="en-US"/>
+        </w:rPr>
+        <w:t xml:space="preserve"> using the same climate station used in step 5 for the minimum temperature</w:t>
+      </w:r>
+      <w:r>
+        <w:rPr>
+          <w:lang w:val="en-US"/>
+        </w:rPr>
+        <w:t>.</w:t>
+      </w:r>
+      <w:r>
+        <w:rPr>
+          <w:lang w:val="en-US"/>
+        </w:rPr>
+        <w:t xml:space="preserve"> Rename this new </w:t>
+      </w:r>
+      <w:proofErr w:type="spellStart"/>
+      <w:r>
+        <w:rPr>
+          <w:lang w:val="en-US"/>
+        </w:rPr>
+        <w:t>netcdf</w:t>
+      </w:r>
+      <w:proofErr w:type="spellEnd"/>
+      <w:r>
+        <w:rPr>
+          <w:lang w:val="en-US"/>
+        </w:rPr>
+        <w:t xml:space="preserve"> file: </w:t>
+      </w:r>
+      <w:r>
+        <w:rPr>
+          <w:lang w:val="en-US"/>
+        </w:rPr>
+        <w:t>“</w:t>
+      </w:r>
+      <w:r>
+        <w:rPr>
+          <w:lang w:val="en-US"/>
+        </w:rPr>
+        <w:t>Historical</w:t>
+      </w:r>
+      <w:r>
+        <w:rPr>
+          <w:lang w:val="en-US"/>
+        </w:rPr>
+        <w:t xml:space="preserve"> </w:t>
+      </w:r>
+      <w:proofErr w:type="spellStart"/>
+      <w:r>
+        <w:rPr>
+          <w:lang w:val="en-US"/>
+        </w:rPr>
+        <w:t>Tm</w:t>
+      </w:r>
+      <w:r>
+        <w:rPr>
+          <w:lang w:val="en-US"/>
+        </w:rPr>
+        <w:t>ax</w:t>
+      </w:r>
+      <w:proofErr w:type="spellEnd"/>
+      <w:r>
+        <w:rPr>
+          <w:lang w:val="en-US"/>
+        </w:rPr>
+        <w:t xml:space="preserve"> &lt;location&gt;.</w:t>
+      </w:r>
+      <w:proofErr w:type="spellStart"/>
+      <w:r>
+        <w:rPr>
+          <w:lang w:val="en-US"/>
+        </w:rPr>
+        <w:t>nc</w:t>
+      </w:r>
+      <w:proofErr w:type="spellEnd"/>
+      <w:r>
+        <w:rPr>
+          <w:lang w:val="en-US"/>
+        </w:rPr>
+        <w:t>”</w:t>
+      </w:r>
+    </w:p>
+    <w:p>
+      <w:pPr>
+        <w:pStyle w:val="ListParagraph"/>
+        <w:numPr>
+          <w:ilvl w:val="0"/>
+          <w:numId w:val="2"/>
+        </w:numPr>
+        <w:rPr>
+          <w:b/>
+          <w:bCs/>
+          <w:lang w:val="en-US"/>
+        </w:rPr>
+      </w:pPr>
+      <w:r>
+        <w:rPr>
+          <w:lang w:val="en-US"/>
+        </w:rPr>
+        <w:t xml:space="preserve">At this point, there should be two </w:t>
+      </w:r>
+      <w:r>
+        <w:rPr>
+          <w:lang w:val="en-US"/>
+        </w:rPr>
+        <w:t xml:space="preserve">downloaded </w:t>
+      </w:r>
+      <w:r>
+        <w:rPr>
+          <w:lang w:val="en-US"/>
+        </w:rPr>
+        <w:t xml:space="preserve">files </w:t>
+      </w:r>
+      <w:r>
+        <w:rPr>
+          <w:lang w:val="en-US"/>
+        </w:rPr>
+        <w:t>(</w:t>
+      </w:r>
+      <w:r>
+        <w:rPr>
+          <w:lang w:val="en-US"/>
+        </w:rPr>
+        <w:t xml:space="preserve">“Historical </w:t>
+      </w:r>
+      <w:proofErr w:type="spellStart"/>
+      <w:r>
+        <w:rPr>
+          <w:lang w:val="en-US"/>
+        </w:rPr>
+        <w:t>Tmin</w:t>
+      </w:r>
+      <w:proofErr w:type="spellEnd"/>
+      <w:r>
+        <w:rPr>
+          <w:lang w:val="en-US"/>
+        </w:rPr>
+        <w:t xml:space="preserve"> &lt;location&gt;.</w:t>
+      </w:r>
+      <w:proofErr w:type="spellStart"/>
+      <w:r>
+        <w:rPr>
+          <w:lang w:val="en-US"/>
+        </w:rPr>
+        <w:t>nc</w:t>
+      </w:r>
+      <w:proofErr w:type="spellEnd"/>
+      <w:r>
+        <w:rPr>
+          <w:lang w:val="en-US"/>
+        </w:rPr>
+        <w:t>” and “</w:t>
+      </w:r>
+      <w:r>
+        <w:rPr>
+          <w:lang w:val="en-US"/>
+        </w:rPr>
+        <w:t>Historical</w:t>
+      </w:r>
+      <w:r>
+        <w:rPr>
+          <w:lang w:val="en-US"/>
+        </w:rPr>
+        <w:t xml:space="preserve"> </w:t>
+      </w:r>
+      <w:proofErr w:type="spellStart"/>
+      <w:r>
+        <w:rPr>
+          <w:lang w:val="en-US"/>
+        </w:rPr>
+        <w:t>Tm</w:t>
+      </w:r>
+      <w:r>
+        <w:rPr>
+          <w:lang w:val="en-US"/>
+        </w:rPr>
+        <w:t>ax</w:t>
+      </w:r>
+      <w:proofErr w:type="spellEnd"/>
+      <w:r>
+        <w:rPr>
+          <w:lang w:val="en-US"/>
+        </w:rPr>
+        <w:t xml:space="preserve"> &lt;location&gt;.</w:t>
+      </w:r>
+      <w:proofErr w:type="spellStart"/>
+      <w:r>
+        <w:rPr>
+          <w:lang w:val="en-US"/>
+        </w:rPr>
+        <w:t>nc</w:t>
+      </w:r>
+      <w:proofErr w:type="spellEnd"/>
+      <w:r>
+        <w:rPr>
+          <w:lang w:val="en-US"/>
+        </w:rPr>
+        <w:t>”</w:t>
+      </w:r>
+      <w:r>
+        <w:rPr>
+          <w:lang w:val="en-US"/>
+        </w:rPr>
+        <w:t xml:space="preserve">). Move these files to the </w:t>
+      </w:r>
+      <w:r>
+        <w:rPr>
+          <w:lang w:val="en-US"/>
+        </w:rPr>
+        <w:t xml:space="preserve">project </w:t>
+      </w:r>
+      <w:r>
+        <w:rPr>
+          <w:lang w:val="en-US"/>
+        </w:rPr>
+        <w:t xml:space="preserve">folder </w:t>
+      </w:r>
+      <w:r>
+        <w:rPr>
+          <w:lang w:val="en-US"/>
+        </w:rPr>
+        <w:t xml:space="preserve">that </w:t>
+      </w:r>
+      <w:r>
+        <w:rPr>
+          <w:lang w:val="en-US"/>
+        </w:rPr>
+        <w:t>contain</w:t>
+      </w:r>
+      <w:r>
+        <w:rPr>
+          <w:lang w:val="en-US"/>
+        </w:rPr>
+        <w:t>s</w:t>
+      </w:r>
+      <w:r>
+        <w:rPr>
+          <w:lang w:val="en-US"/>
+        </w:rPr>
+        <w:t xml:space="preserve"> “Read climate </w:t>
+      </w:r>
+      <w:proofErr w:type="spellStart"/>
+      <w:proofErr w:type="gramStart"/>
+      <w:r>
+        <w:rPr>
+          <w:lang w:val="en-US"/>
+        </w:rPr>
+        <w:t>data.R</w:t>
+      </w:r>
+      <w:proofErr w:type="spellEnd"/>
+      <w:proofErr w:type="gramEnd"/>
+      <w:r>
+        <w:rPr>
+          <w:lang w:val="en-US"/>
+        </w:rPr>
+        <w:t>”</w:t>
+      </w:r>
+    </w:p>
+    <w:p>
+      <w:pPr>
+        <w:pStyle w:val="ListParagraph"/>
+        <w:numPr>
+          <w:ilvl w:val="0"/>
+          <w:numId w:val="2"/>
+        </w:numPr>
+        <w:rPr>
+          <w:b/>
+          <w:bCs/>
+          <w:lang w:val="en-US"/>
+        </w:rPr>
+      </w:pPr>
+      <w:r>
+        <w:rPr>
+          <w:lang w:val="en-US"/>
+        </w:rPr>
+        <w:t xml:space="preserve">In “Read climate </w:t>
+      </w:r>
+      <w:proofErr w:type="spellStart"/>
+      <w:proofErr w:type="gramStart"/>
+      <w:r>
+        <w:rPr>
+          <w:lang w:val="en-US"/>
+        </w:rPr>
+        <w:t>data.R</w:t>
+      </w:r>
+      <w:proofErr w:type="spellEnd"/>
+      <w:proofErr w:type="gramEnd"/>
+      <w:r>
+        <w:rPr>
+          <w:lang w:val="en-US"/>
+        </w:rPr>
+        <w:t xml:space="preserve">”, enter the location (“loc”), insect name (“species”), and start date (“date”; format YYYY-MM-DD) entered into “Climate station </w:t>
+      </w:r>
+      <w:proofErr w:type="spellStart"/>
+      <w:r>
+        <w:rPr>
+          <w:lang w:val="en-US"/>
+        </w:rPr>
+        <w:t>data.xlxs</w:t>
+      </w:r>
+      <w:proofErr w:type="spellEnd"/>
+      <w:r>
+        <w:rPr>
+          <w:lang w:val="en-US"/>
+        </w:rPr>
+        <w:t>”</w:t>
+      </w:r>
+      <w:r>
+        <w:rPr>
+          <w:lang w:val="en-US"/>
+        </w:rPr>
+        <w:t xml:space="preserve"> into lines 15, 16, and 17, respectively</w:t>
+      </w:r>
+    </w:p>
+    <w:p>
+      <w:pPr>
+        <w:pStyle w:val="ListParagraph"/>
+        <w:numPr>
+          <w:ilvl w:val="0"/>
+          <w:numId w:val="2"/>
+        </w:numPr>
+        <w:rPr>
+          <w:b/>
+          <w:bCs/>
+          <w:lang w:val="en-US"/>
+        </w:rPr>
+      </w:pPr>
+      <w:r>
+        <w:rPr>
+          <w:lang w:val="en-US"/>
+        </w:rPr>
+        <w:t>Highlight all lines in the “HISTORICAL CLIMATE DATA” section of the script (currently, lines 1-56) and run the script</w:t>
+      </w:r>
+    </w:p>
+    <w:p>
+      <w:pPr>
+        <w:pStyle w:val="ListParagraph"/>
+        <w:numPr>
+          <w:ilvl w:val="0"/>
+          <w:numId w:val="2"/>
+        </w:numPr>
+        <w:rPr>
+          <w:b/>
+          <w:bCs/>
+          <w:lang w:val="en-US"/>
+        </w:rPr>
+      </w:pPr>
+      <w:r>
+        <w:rPr>
+          <w:lang w:val="en-US"/>
+        </w:rPr>
+        <w:t xml:space="preserve">At this point, there should be the two </w:t>
+      </w:r>
+      <w:proofErr w:type="spellStart"/>
+      <w:r>
+        <w:rPr>
+          <w:lang w:val="en-US"/>
+        </w:rPr>
+        <w:t>netcdf</w:t>
+      </w:r>
+      <w:proofErr w:type="spellEnd"/>
+      <w:r>
+        <w:rPr>
+          <w:lang w:val="en-US"/>
+        </w:rPr>
+        <w:t xml:space="preserve"> files from step 13 and one new csv file (“Historical climate data &lt;location&gt;.csv”)</w:t>
+      </w:r>
+      <w:r>
+        <w:rPr>
+          <w:lang w:val="en-US"/>
+        </w:rPr>
+        <w:t xml:space="preserve"> for the location. Push these files to GitHub or copy them to our shared Google Docs folder. All done!</w:t>
+      </w:r>
     </w:p>
     <w:sectPr>
       <w:pgSz w:w="11906" w:h="16838"/>
@@ -3263,8 +4381,97 @@
       </w:rPr>
     </w:lvl>
   </w:abstractNum>
+  <w:abstractNum w:abstractNumId="1" w15:restartNumberingAfterBreak="0">
+    <w:nsid w:val="3F1E185E"/>
+    <w:multiLevelType w:val="hybridMultilevel"/>
+    <w:tmpl w:val="FDBA5EB8"/>
+    <w:lvl w:ilvl="0" w:tplc="0809000F">
+      <w:start w:val="1"/>
+      <w:numFmt w:val="decimal"/>
+      <w:lvlText w:val="%1."/>
+      <w:lvlJc w:val="left"/>
+      <w:pPr>
+        <w:ind w:left="720" w:hanging="360"/>
+      </w:pPr>
+    </w:lvl>
+    <w:lvl w:ilvl="1" w:tplc="08090019">
+      <w:start w:val="1"/>
+      <w:numFmt w:val="lowerLetter"/>
+      <w:lvlText w:val="%2."/>
+      <w:lvlJc w:val="left"/>
+      <w:pPr>
+        <w:ind w:left="1440" w:hanging="360"/>
+      </w:pPr>
+    </w:lvl>
+    <w:lvl w:ilvl="2" w:tplc="0809001B">
+      <w:start w:val="1"/>
+      <w:numFmt w:val="lowerRoman"/>
+      <w:lvlText w:val="%3."/>
+      <w:lvlJc w:val="right"/>
+      <w:pPr>
+        <w:ind w:left="2160" w:hanging="180"/>
+      </w:pPr>
+    </w:lvl>
+    <w:lvl w:ilvl="3" w:tplc="0809000F" w:tentative="1">
+      <w:start w:val="1"/>
+      <w:numFmt w:val="decimal"/>
+      <w:lvlText w:val="%4."/>
+      <w:lvlJc w:val="left"/>
+      <w:pPr>
+        <w:ind w:left="2880" w:hanging="360"/>
+      </w:pPr>
+    </w:lvl>
+    <w:lvl w:ilvl="4" w:tplc="08090019" w:tentative="1">
+      <w:start w:val="1"/>
+      <w:numFmt w:val="lowerLetter"/>
+      <w:lvlText w:val="%5."/>
+      <w:lvlJc w:val="left"/>
+      <w:pPr>
+        <w:ind w:left="3600" w:hanging="360"/>
+      </w:pPr>
+    </w:lvl>
+    <w:lvl w:ilvl="5" w:tplc="0809001B" w:tentative="1">
+      <w:start w:val="1"/>
+      <w:numFmt w:val="lowerRoman"/>
+      <w:lvlText w:val="%6."/>
+      <w:lvlJc w:val="right"/>
+      <w:pPr>
+        <w:ind w:left="4320" w:hanging="180"/>
+      </w:pPr>
+    </w:lvl>
+    <w:lvl w:ilvl="6" w:tplc="0809000F" w:tentative="1">
+      <w:start w:val="1"/>
+      <w:numFmt w:val="decimal"/>
+      <w:lvlText w:val="%7."/>
+      <w:lvlJc w:val="left"/>
+      <w:pPr>
+        <w:ind w:left="5040" w:hanging="360"/>
+      </w:pPr>
+    </w:lvl>
+    <w:lvl w:ilvl="7" w:tplc="08090019" w:tentative="1">
+      <w:start w:val="1"/>
+      <w:numFmt w:val="lowerLetter"/>
+      <w:lvlText w:val="%8."/>
+      <w:lvlJc w:val="left"/>
+      <w:pPr>
+        <w:ind w:left="5760" w:hanging="360"/>
+      </w:pPr>
+    </w:lvl>
+    <w:lvl w:ilvl="8" w:tplc="0809001B" w:tentative="1">
+      <w:start w:val="1"/>
+      <w:numFmt w:val="lowerRoman"/>
+      <w:lvlText w:val="%9."/>
+      <w:lvlJc w:val="right"/>
+      <w:pPr>
+        <w:ind w:left="6480" w:hanging="180"/>
+      </w:pPr>
+    </w:lvl>
+  </w:abstractNum>
   <w:num w:numId="1">
     <w:abstractNumId w:val="0"/>
+  </w:num>
+  <w:num w:numId="2">
+    <w:abstractNumId w:val="1"/>
   </w:num>
 </w:numbering>
 </file>
@@ -3725,6 +4932,18 @@
       <w:contextualSpacing/>
     </w:pPr>
   </w:style>
+  <w:style w:type="character" w:styleId="FollowedHyperlink">
+    <w:name w:val="FollowedHyperlink"/>
+    <w:basedOn w:val="DefaultParagraphFont"/>
+    <w:uiPriority w:val="99"/>
+    <w:semiHidden/>
+    <w:unhideWhenUsed/>
+    <w:rsid w:val="00232E55"/>
+    <w:rPr>
+      <w:color w:val="954F72" w:themeColor="followedHyperlink"/>
+      <w:u w:val="single"/>
+    </w:rPr>
+  </w:style>
 </w:styles>
 </file>
 

</xml_diff>

<commit_message>
Minor changes to computational pipeline
</commit_message>
<xml_diff>
--- a/Project overview.docx
+++ b/Project overview.docx
@@ -2891,8 +2891,8 @@
           <w:lang w:val="en-US"/>
         </w:rPr>
         <w:drawing>
-          <wp:inline distT="0" distB="0" distL="0" distR="0" wp14:anchorId="6A83ED79" wp14:editId="04123AB2">
-            <wp:extent cx="5731510" cy="2556510"/>
+          <wp:inline distT="0" distB="0" distL="0" distR="0" wp14:anchorId="6A83ED79" wp14:editId="7581DEFE">
+            <wp:extent cx="5731077" cy="2556510"/>
             <wp:effectExtent l="0" t="0" r="0" b="0"/>
             <wp:docPr id="1" name="Picture 1"/>
             <wp:cNvGraphicFramePr>
@@ -2920,7 +2920,7 @@
                   <pic:spPr>
                     <a:xfrm>
                       <a:off x="0" y="0"/>
-                      <a:ext cx="5731510" cy="2556510"/>
+                      <a:ext cx="5731077" cy="2556510"/>
                     </a:xfrm>
                     <a:prstGeom prst="rect">
                       <a:avLst/>

</xml_diff>

<commit_message>
Ran models for three Clavigralla populations
</commit_message>
<xml_diff>
--- a/Project overview.docx
+++ b/Project overview.docx
@@ -578,25 +578,189 @@
         <w:rPr>
           <w:lang w:val="en-US"/>
         </w:rPr>
-        <w:t>Future time series LDG &lt;species&gt; &lt;location&gt;.csv</w:t>
-      </w:r>
-    </w:p>
-    <w:p>
-      <w:pPr>
-        <w:pStyle w:val="ListParagraph"/>
-        <w:numPr>
-          <w:ilvl w:val="1"/>
-          <w:numId w:val="1"/>
-        </w:numPr>
-        <w:rPr>
-          <w:lang w:val="en-US"/>
-        </w:rPr>
-      </w:pPr>
-      <w:r>
-        <w:rPr>
-          <w:lang w:val="en-US"/>
-        </w:rPr>
-        <w:t>CSV file containing future population dynamics for the estimation of the intrinsic low density population growth rate for &lt;species&gt; at &lt;location&gt;</w:t>
+        <w:t xml:space="preserve">Habitat </w:t>
+      </w:r>
+      <w:proofErr w:type="spellStart"/>
+      <w:proofErr w:type="gramStart"/>
+      <w:r>
+        <w:rPr>
+          <w:lang w:val="en-US"/>
+        </w:rPr>
+        <w:t>temperatures.R</w:t>
+      </w:r>
+      <w:proofErr w:type="spellEnd"/>
+      <w:proofErr w:type="gramEnd"/>
+    </w:p>
+    <w:p>
+      <w:pPr>
+        <w:pStyle w:val="ListParagraph"/>
+        <w:numPr>
+          <w:ilvl w:val="1"/>
+          <w:numId w:val="1"/>
+        </w:numPr>
+        <w:rPr>
+          <w:lang w:val="en-US"/>
+        </w:rPr>
+      </w:pPr>
+      <w:r>
+        <w:rPr>
+          <w:lang w:val="en-US"/>
+        </w:rPr>
+        <w:t>R script for estimating temperature parameters based on fits to historical and future temperature data</w:t>
+      </w:r>
+    </w:p>
+    <w:p>
+      <w:pPr>
+        <w:pStyle w:val="ListParagraph"/>
+        <w:numPr>
+          <w:ilvl w:val="1"/>
+          <w:numId w:val="1"/>
+        </w:numPr>
+        <w:rPr>
+          <w:lang w:val="en-US"/>
+        </w:rPr>
+      </w:pPr>
+      <w:r>
+        <w:rPr>
+          <w:lang w:val="en-US"/>
+        </w:rPr>
+        <w:t>Must input location</w:t>
+      </w:r>
+      <w:r>
+        <w:rPr>
+          <w:lang w:val="en-US"/>
+        </w:rPr>
+        <w:t>; the</w:t>
+      </w:r>
+      <w:r>
+        <w:rPr>
+          <w:lang w:val="en-US"/>
+        </w:rPr>
+        <w:t xml:space="preserve"> script</w:t>
+      </w:r>
+      <w:r>
+        <w:rPr>
+          <w:lang w:val="en-US"/>
+        </w:rPr>
+        <w:t xml:space="preserve"> </w:t>
+      </w:r>
+      <w:r>
+        <w:rPr>
+          <w:lang w:val="en-US"/>
+        </w:rPr>
+        <w:t>estimates temperature parameters</w:t>
+      </w:r>
+      <w:r>
+        <w:rPr>
+          <w:lang w:val="en-US"/>
+        </w:rPr>
+        <w:t xml:space="preserve"> (manually entered into “Temperature parameters.csv”) and plots data and model fits</w:t>
+      </w:r>
+    </w:p>
+    <w:p>
+      <w:pPr>
+        <w:pStyle w:val="ListParagraph"/>
+        <w:numPr>
+          <w:ilvl w:val="0"/>
+          <w:numId w:val="1"/>
+        </w:numPr>
+        <w:rPr>
+          <w:lang w:val="en-US"/>
+        </w:rPr>
+      </w:pPr>
+      <w:r>
+        <w:rPr>
+          <w:lang w:val="en-US"/>
+        </w:rPr>
+        <w:t>Historical climate data &lt;location&gt;.csv</w:t>
+      </w:r>
+    </w:p>
+    <w:p>
+      <w:pPr>
+        <w:pStyle w:val="ListParagraph"/>
+        <w:numPr>
+          <w:ilvl w:val="1"/>
+          <w:numId w:val="1"/>
+        </w:numPr>
+        <w:rPr>
+          <w:lang w:val="en-US"/>
+        </w:rPr>
+      </w:pPr>
+      <w:r>
+        <w:rPr>
+          <w:lang w:val="en-US"/>
+        </w:rPr>
+        <w:t>CSV file containing historical temperature data at &lt;location&gt;</w:t>
+      </w:r>
+    </w:p>
+    <w:p>
+      <w:pPr>
+        <w:pStyle w:val="ListParagraph"/>
+        <w:numPr>
+          <w:ilvl w:val="1"/>
+          <w:numId w:val="1"/>
+        </w:numPr>
+        <w:rPr>
+          <w:lang w:val="en-US"/>
+        </w:rPr>
+      </w:pPr>
+      <w:r>
+        <w:rPr>
+          <w:lang w:val="en-US"/>
+        </w:rPr>
+        <w:t xml:space="preserve">See “Read climate </w:t>
+      </w:r>
+      <w:proofErr w:type="spellStart"/>
+      <w:proofErr w:type="gramStart"/>
+      <w:r>
+        <w:rPr>
+          <w:lang w:val="en-US"/>
+        </w:rPr>
+        <w:t>data.R</w:t>
+      </w:r>
+      <w:proofErr w:type="spellEnd"/>
+      <w:proofErr w:type="gramEnd"/>
+      <w:r>
+        <w:rPr>
+          <w:lang w:val="en-US"/>
+        </w:rPr>
+        <w:t>” for more information</w:t>
+      </w:r>
+    </w:p>
+    <w:p>
+      <w:pPr>
+        <w:pStyle w:val="ListParagraph"/>
+        <w:numPr>
+          <w:ilvl w:val="0"/>
+          <w:numId w:val="1"/>
+        </w:numPr>
+        <w:rPr>
+          <w:lang w:val="en-US"/>
+        </w:rPr>
+      </w:pPr>
+      <w:r>
+        <w:rPr>
+          <w:lang w:val="en-US"/>
+        </w:rPr>
+        <w:t>Historical time series &lt;species&gt; &lt;location&gt;.csv</w:t>
+      </w:r>
+    </w:p>
+    <w:p>
+      <w:pPr>
+        <w:pStyle w:val="ListParagraph"/>
+        <w:numPr>
+          <w:ilvl w:val="1"/>
+          <w:numId w:val="1"/>
+        </w:numPr>
+        <w:rPr>
+          <w:lang w:val="en-US"/>
+        </w:rPr>
+      </w:pPr>
+      <w:r>
+        <w:rPr>
+          <w:lang w:val="en-US"/>
+        </w:rPr>
+        <w:t>CSV file containing historical population dynamics for &lt;species&gt; at &lt;location&gt;</w:t>
       </w:r>
     </w:p>
     <w:p>
@@ -626,6 +790,22 @@
     <w:p>
       <w:pPr>
         <w:pStyle w:val="ListParagraph"/>
+        <w:rPr>
+          <w:lang w:val="en-US"/>
+        </w:rPr>
+      </w:pPr>
+    </w:p>
+    <w:p>
+      <w:pPr>
+        <w:pStyle w:val="ListParagraph"/>
+        <w:rPr>
+          <w:lang w:val="en-US"/>
+        </w:rPr>
+      </w:pPr>
+    </w:p>
+    <w:p>
+      <w:pPr>
+        <w:pStyle w:val="ListParagraph"/>
         <w:numPr>
           <w:ilvl w:val="0"/>
           <w:numId w:val="1"/>
@@ -638,293 +818,7 @@
         <w:rPr>
           <w:lang w:val="en-US"/>
         </w:rPr>
-        <w:t>Habitat temperatures.R</w:t>
-      </w:r>
-    </w:p>
-    <w:p>
-      <w:pPr>
-        <w:pStyle w:val="ListParagraph"/>
-        <w:numPr>
-          <w:ilvl w:val="1"/>
-          <w:numId w:val="1"/>
-        </w:numPr>
-        <w:rPr>
-          <w:lang w:val="en-US"/>
-        </w:rPr>
-      </w:pPr>
-      <w:r>
-        <w:rPr>
-          <w:lang w:val="en-US"/>
-        </w:rPr>
-        <w:t>R script for estimating temperature parameters based on fits to historical and future temperature data</w:t>
-      </w:r>
-    </w:p>
-    <w:p>
-      <w:pPr>
-        <w:pStyle w:val="ListParagraph"/>
-        <w:numPr>
-          <w:ilvl w:val="1"/>
-          <w:numId w:val="1"/>
-        </w:numPr>
-        <w:rPr>
-          <w:lang w:val="en-US"/>
-        </w:rPr>
-      </w:pPr>
-      <w:r>
-        <w:rPr>
-          <w:lang w:val="en-US"/>
-        </w:rPr>
-        <w:t>Must input location</w:t>
-      </w:r>
-      <w:r>
-        <w:rPr>
-          <w:lang w:val="en-US"/>
-        </w:rPr>
-        <w:t>; the</w:t>
-      </w:r>
-      <w:r>
-        <w:rPr>
-          <w:lang w:val="en-US"/>
-        </w:rPr>
-        <w:t xml:space="preserve"> script</w:t>
-      </w:r>
-      <w:r>
-        <w:rPr>
-          <w:lang w:val="en-US"/>
-        </w:rPr>
-        <w:t xml:space="preserve"> </w:t>
-      </w:r>
-      <w:r>
-        <w:rPr>
-          <w:lang w:val="en-US"/>
-        </w:rPr>
-        <w:t>estimates temperature parameters</w:t>
-      </w:r>
-      <w:r>
-        <w:rPr>
-          <w:lang w:val="en-US"/>
-        </w:rPr>
-        <w:t xml:space="preserve"> (manually entered into “Temperature parameters.csv”) and plots data and model fits</w:t>
-      </w:r>
-    </w:p>
-    <w:p>
-      <w:pPr>
-        <w:pStyle w:val="ListParagraph"/>
-        <w:numPr>
-          <w:ilvl w:val="0"/>
-          <w:numId w:val="1"/>
-        </w:numPr>
-        <w:rPr>
-          <w:lang w:val="en-US"/>
-        </w:rPr>
-      </w:pPr>
-      <w:r>
-        <w:rPr>
-          <w:lang w:val="en-US"/>
-        </w:rPr>
-        <w:t>Historical climate data &lt;location&gt;.csv</w:t>
-      </w:r>
-    </w:p>
-    <w:p>
-      <w:pPr>
-        <w:pStyle w:val="ListParagraph"/>
-        <w:numPr>
-          <w:ilvl w:val="1"/>
-          <w:numId w:val="1"/>
-        </w:numPr>
-        <w:rPr>
-          <w:lang w:val="en-US"/>
-        </w:rPr>
-      </w:pPr>
-      <w:r>
-        <w:rPr>
-          <w:lang w:val="en-US"/>
-        </w:rPr>
-        <w:t>CSV file containing historical temperature data at &lt;location&gt;</w:t>
-      </w:r>
-    </w:p>
-    <w:p>
-      <w:pPr>
-        <w:pStyle w:val="ListParagraph"/>
-        <w:numPr>
-          <w:ilvl w:val="1"/>
-          <w:numId w:val="1"/>
-        </w:numPr>
-        <w:rPr>
-          <w:lang w:val="en-US"/>
-        </w:rPr>
-      </w:pPr>
-      <w:r>
-        <w:rPr>
-          <w:lang w:val="en-US"/>
-        </w:rPr>
-        <w:t xml:space="preserve">See “Read climate </w:t>
-      </w:r>
-      <w:proofErr w:type="spellStart"/>
-      <w:proofErr w:type="gramStart"/>
-      <w:r>
-        <w:rPr>
-          <w:lang w:val="en-US"/>
-        </w:rPr>
-        <w:t>data.R</w:t>
-      </w:r>
-      <w:proofErr w:type="spellEnd"/>
-      <w:proofErr w:type="gramEnd"/>
-      <w:r>
-        <w:rPr>
-          <w:lang w:val="en-US"/>
-        </w:rPr>
-        <w:t>” for more information</w:t>
-      </w:r>
-    </w:p>
-    <w:p>
-      <w:pPr>
-        <w:pStyle w:val="ListParagraph"/>
-        <w:numPr>
-          <w:ilvl w:val="0"/>
-          <w:numId w:val="1"/>
-        </w:numPr>
-        <w:rPr>
-          <w:lang w:val="en-US"/>
-        </w:rPr>
-      </w:pPr>
-      <w:r>
-        <w:rPr>
-          <w:lang w:val="en-US"/>
-        </w:rPr>
-        <w:t>Historical time series &lt;species&gt; &lt;location&gt;.csv</w:t>
-      </w:r>
-    </w:p>
-    <w:p>
-      <w:pPr>
-        <w:pStyle w:val="ListParagraph"/>
-        <w:numPr>
-          <w:ilvl w:val="1"/>
-          <w:numId w:val="1"/>
-        </w:numPr>
-        <w:rPr>
-          <w:lang w:val="en-US"/>
-        </w:rPr>
-      </w:pPr>
-      <w:r>
-        <w:rPr>
-          <w:lang w:val="en-US"/>
-        </w:rPr>
         <w:lastRenderedPageBreak/>
-        <w:t>CSV file containing historical population dynamics for &lt;species&gt; at &lt;location&gt;</w:t>
-      </w:r>
-    </w:p>
-    <w:p>
-      <w:pPr>
-        <w:pStyle w:val="ListParagraph"/>
-        <w:numPr>
-          <w:ilvl w:val="1"/>
-          <w:numId w:val="1"/>
-        </w:numPr>
-        <w:rPr>
-          <w:lang w:val="en-US"/>
-        </w:rPr>
-      </w:pPr>
-      <w:r>
-        <w:rPr>
-          <w:lang w:val="en-US"/>
-        </w:rPr>
-        <w:t>See “DDE population dynamics.py</w:t>
-      </w:r>
-      <w:r>
-        <w:rPr>
-          <w:lang w:val="en-US"/>
-        </w:rPr>
-        <w:t>” for more information</w:t>
-      </w:r>
-    </w:p>
-    <w:p>
-      <w:pPr>
-        <w:pStyle w:val="ListParagraph"/>
-        <w:numPr>
-          <w:ilvl w:val="0"/>
-          <w:numId w:val="1"/>
-        </w:numPr>
-        <w:rPr>
-          <w:lang w:val="en-US"/>
-        </w:rPr>
-      </w:pPr>
-      <w:r>
-        <w:rPr>
-          <w:lang w:val="en-US"/>
-        </w:rPr>
-        <w:t>Historical time series LDG &lt;species&gt; &lt;location&gt;.csv</w:t>
-      </w:r>
-    </w:p>
-    <w:p>
-      <w:pPr>
-        <w:pStyle w:val="ListParagraph"/>
-        <w:numPr>
-          <w:ilvl w:val="1"/>
-          <w:numId w:val="1"/>
-        </w:numPr>
-        <w:rPr>
-          <w:lang w:val="en-US"/>
-        </w:rPr>
-      </w:pPr>
-      <w:r>
-        <w:rPr>
-          <w:lang w:val="en-US"/>
-        </w:rPr>
-        <w:t xml:space="preserve">CSV file containing </w:t>
-      </w:r>
-      <w:r>
-        <w:rPr>
-          <w:lang w:val="en-US"/>
-        </w:rPr>
-        <w:t xml:space="preserve">historical </w:t>
-      </w:r>
-      <w:r>
-        <w:rPr>
-          <w:lang w:val="en-US"/>
-        </w:rPr>
-        <w:t>population densities for the estimation of the intrinsic low density population growth rate for &lt;species&gt; at &lt;location&gt;</w:t>
-      </w:r>
-    </w:p>
-    <w:p>
-      <w:pPr>
-        <w:pStyle w:val="ListParagraph"/>
-        <w:numPr>
-          <w:ilvl w:val="1"/>
-          <w:numId w:val="1"/>
-        </w:numPr>
-        <w:rPr>
-          <w:lang w:val="en-US"/>
-        </w:rPr>
-      </w:pPr>
-      <w:r>
-        <w:rPr>
-          <w:lang w:val="en-US"/>
-        </w:rPr>
-        <w:t>See “DDE population dynamics.py</w:t>
-      </w:r>
-      <w:r>
-        <w:rPr>
-          <w:lang w:val="en-US"/>
-        </w:rPr>
-        <w:t>” for more information</w:t>
-      </w:r>
-    </w:p>
-    <w:p>
-      <w:pPr>
-        <w:pStyle w:val="ListParagraph"/>
-        <w:numPr>
-          <w:ilvl w:val="0"/>
-          <w:numId w:val="1"/>
-        </w:numPr>
-        <w:rPr>
-          <w:lang w:val="en-US"/>
-        </w:rPr>
-      </w:pPr>
-      <w:r>
-        <w:rPr>
-          <w:lang w:val="en-US"/>
-        </w:rPr>
         <w:t xml:space="preserve">Insect </w:t>
       </w:r>
       <w:proofErr w:type="spellStart"/>
@@ -1989,7 +1883,6 @@
         <w:rPr>
           <w:lang w:val="en-US"/>
         </w:rPr>
-        <w:lastRenderedPageBreak/>
         <w:t>M</w:t>
       </w:r>
       <w:r>
@@ -2241,6 +2134,7 @@
         <w:rPr>
           <w:lang w:val="en-US"/>
         </w:rPr>
+        <w:lastRenderedPageBreak/>
         <w:t>README.md</w:t>
       </w:r>
     </w:p>
@@ -2859,6 +2753,7 @@
     </w:p>
     <w:p>
       <w:pPr>
+        <w:pageBreakBefore/>
         <w:rPr>
           <w:b/>
           <w:bCs/>
@@ -2891,8 +2786,8 @@
           <w:lang w:val="en-US"/>
         </w:rPr>
         <w:drawing>
-          <wp:inline distT="0" distB="0" distL="0" distR="0" wp14:anchorId="6A83ED79" wp14:editId="7581DEFE">
-            <wp:extent cx="5731077" cy="2556510"/>
+          <wp:inline distT="0" distB="0" distL="0" distR="0" wp14:anchorId="6A83ED79" wp14:editId="6DB3D6CA">
+            <wp:extent cx="5731077" cy="2556509"/>
             <wp:effectExtent l="0" t="0" r="0" b="0"/>
             <wp:docPr id="1" name="Picture 1"/>
             <wp:cNvGraphicFramePr>
@@ -2920,7 +2815,7 @@
                   <pic:spPr>
                     <a:xfrm>
                       <a:off x="0" y="0"/>
-                      <a:ext cx="5731077" cy="2556510"/>
+                      <a:ext cx="5731077" cy="2556509"/>
                     </a:xfrm>
                     <a:prstGeom prst="rect">
                       <a:avLst/>
@@ -3895,7 +3790,35 @@
         <w:rPr>
           <w:lang w:val="en-US"/>
         </w:rPr>
-        <w:t xml:space="preserve"> Rename this new </w:t>
+        <w:t xml:space="preserve"> </w:t>
+      </w:r>
+      <w:r>
+        <w:rPr>
+          <w:lang w:val="en-US"/>
+        </w:rPr>
+        <w:t xml:space="preserve">In “raw data” (step 7), confirm that the start date for the maximum temperatures is after the start date from the minimum temperatures entered into “Climate station </w:t>
+      </w:r>
+      <w:proofErr w:type="spellStart"/>
+      <w:proofErr w:type="gramStart"/>
+      <w:r>
+        <w:rPr>
+          <w:lang w:val="en-US"/>
+        </w:rPr>
+        <w:t>data.xlxs</w:t>
+      </w:r>
+      <w:proofErr w:type="spellEnd"/>
+      <w:proofErr w:type="gramEnd"/>
+      <w:r>
+        <w:rPr>
+          <w:lang w:val="en-US"/>
+        </w:rPr>
+        <w:t xml:space="preserve">”; if not, enter this start. </w:t>
+      </w:r>
+      <w:r>
+        <w:rPr>
+          <w:lang w:val="en-US"/>
+        </w:rPr>
+        <w:t xml:space="preserve">Rename this new </w:t>
       </w:r>
       <w:proofErr w:type="spellStart"/>
       <w:r>

</xml_diff>

<commit_message>
Added folders for climate and time-series data
</commit_message>
<xml_diff>
--- a/Project overview.docx
+++ b/Project overview.docx
@@ -53,7 +53,21 @@
             <w:rStyle w:val="Hyperlink"/>
             <w:lang w:val="en-US"/>
           </w:rPr>
-          <w:t>https://github.com/trenchproject/Johnson_Insect_Responses</w:t>
+          <w:t>https://githu</w:t>
+        </w:r>
+        <w:r>
+          <w:rPr>
+            <w:rStyle w:val="Hyperlink"/>
+            <w:lang w:val="en-US"/>
+          </w:rPr>
+          <w:t>b</w:t>
+        </w:r>
+        <w:r>
+          <w:rPr>
+            <w:rStyle w:val="Hyperlink"/>
+            <w:lang w:val="en-US"/>
+          </w:rPr>
+          <w:t>.com/trenchproject/Johnson_Insect_Responses</w:t>
         </w:r>
       </w:hyperlink>
     </w:p>
@@ -2786,8 +2800,8 @@
           <w:lang w:val="en-US"/>
         </w:rPr>
         <w:drawing>
-          <wp:inline distT="0" distB="0" distL="0" distR="0" wp14:anchorId="6A83ED79" wp14:editId="6DB3D6CA">
-            <wp:extent cx="5731077" cy="2556509"/>
+          <wp:inline distT="0" distB="0" distL="0" distR="0" wp14:anchorId="6A83ED79" wp14:editId="7EB1A397">
+            <wp:extent cx="5731075" cy="2556509"/>
             <wp:effectExtent l="0" t="0" r="0" b="0"/>
             <wp:docPr id="1" name="Picture 1"/>
             <wp:cNvGraphicFramePr>
@@ -2815,7 +2829,7 @@
                   <pic:spPr>
                     <a:xfrm>
                       <a:off x="0" y="0"/>
-                      <a:ext cx="5731077" cy="2556509"/>
+                      <a:ext cx="5731075" cy="2556509"/>
                     </a:xfrm>
                     <a:prstGeom prst="rect">
                       <a:avLst/>

</xml_diff>